<commit_message>
Jar and readme added. Also minor fixes.
</commit_message>
<xml_diff>
--- a/TODO.docx
+++ b/TODO.docx
@@ -75,154 +75,397 @@
     </w:p>
     <w:p>
       <w:r>
-        <w:t>Не может двигаться на клетку, если путь перегородили мобы и обхода нет.</w:t>
-      </w:r>
-    </w:p>
-    <w:p>
-      <w:r>
         <w:t>Можно атаковать ближним боем, если он в зоне досягаемости, но не рядом.</w:t>
       </w:r>
     </w:p>
     <w:p>
       <w:r>
         <w:rPr>
-          <w:lang w:val="en-US"/>
-        </w:rPr>
-        <w:t>Fight</w:t>
+          <w:b/>
+          <w:lang w:val="en-US"/>
+        </w:rPr>
+        <w:t>T</w:t>
+      </w:r>
+      <w:r>
+        <w:rPr>
+          <w:b/>
+          <w:lang w:val="en-US"/>
+        </w:rPr>
+        <w:t>ODO</w:t>
+      </w:r>
+      <w:r>
+        <w:rPr>
+          <w:b/>
+        </w:rPr>
+        <w:t>:</w:t>
       </w:r>
       <w:r>
         <w:t xml:space="preserve"> </w:t>
       </w:r>
-      <w:r>
-        <w:rPr>
-          <w:lang w:val="en-US"/>
-        </w:rPr>
-        <w:t>mode</w:t>
+    </w:p>
+    <w:p>
+      <w:r>
+        <w:t xml:space="preserve">убрать </w:t>
+      </w:r>
+      <w:r>
+        <w:rPr>
+          <w:lang w:val="en-US"/>
+        </w:rPr>
+        <w:t>true</w:t>
       </w:r>
       <w:r>
         <w:t xml:space="preserve"> </w:t>
       </w:r>
       <w:r>
-        <w:t>не проходит до тех пор, пока тебя кто-то преследует</w:t>
-      </w:r>
-    </w:p>
-    <w:p>
-      <w:r>
-        <w:rPr>
-          <w:b/>
-          <w:lang w:val="en-US"/>
-        </w:rPr>
-        <w:t>T</w:t>
-      </w:r>
-      <w:r>
-        <w:rPr>
-          <w:b/>
-          <w:lang w:val="en-US"/>
-        </w:rPr>
-        <w:t>ODO</w:t>
-      </w:r>
-      <w:r>
-        <w:rPr>
-          <w:b/>
-        </w:rPr>
-        <w:t>:</w:t>
-      </w:r>
+        <w:t xml:space="preserve">в </w:t>
+      </w:r>
+      <w:proofErr w:type="spellStart"/>
+      <w:r>
+        <w:rPr>
+          <w:lang w:val="en-US"/>
+        </w:rPr>
+        <w:t>bfs</w:t>
+      </w:r>
+      <w:proofErr w:type="spellEnd"/>
+      <w:r>
+        <w:t>’</w:t>
+      </w:r>
+      <w:r>
+        <w:t>ах</w:t>
+      </w:r>
+    </w:p>
+    <w:p>
+      <w:r>
+        <w:t xml:space="preserve">инфа при наведении на моба или </w:t>
+      </w:r>
+      <w:proofErr w:type="gramStart"/>
+      <w:r>
+        <w:t>предмет</w:t>
+      </w:r>
+      <w:proofErr w:type="gramEnd"/>
+      <w:r>
+        <w:t xml:space="preserve"> или </w:t>
+      </w:r>
+      <w:proofErr w:type="spellStart"/>
+      <w:r>
+        <w:t>лут</w:t>
+      </w:r>
+      <w:proofErr w:type="spellEnd"/>
+      <w:r>
+        <w:t xml:space="preserve"> (мешок)</w:t>
+      </w:r>
+    </w:p>
+    <w:p>
+      <w:r>
+        <w:t xml:space="preserve">Измерить в </w:t>
+      </w:r>
+      <w:proofErr w:type="spellStart"/>
+      <w:r>
+        <w:t>мс</w:t>
+      </w:r>
+      <w:proofErr w:type="spellEnd"/>
+      <w:r>
+        <w:t xml:space="preserve"> каждый этап создания </w:t>
+      </w:r>
+      <w:r>
+        <w:rPr>
+          <w:lang w:val="en-US"/>
+        </w:rPr>
+        <w:t>Message</w:t>
+      </w:r>
+      <w:r>
+        <w:t xml:space="preserve"> и найти дырку</w:t>
+      </w:r>
+    </w:p>
+    <w:p>
+      <w:proofErr w:type="spellStart"/>
+      <w:proofErr w:type="gramStart"/>
+      <w:r>
+        <w:rPr>
+          <w:lang w:val="en-US"/>
+        </w:rPr>
+        <w:t>minimap</w:t>
+      </w:r>
+      <w:proofErr w:type="spellEnd"/>
+      <w:proofErr w:type="gramEnd"/>
+    </w:p>
+    <w:p>
+      <w:r>
+        <w:t>П</w:t>
+      </w:r>
+      <w:r>
+        <w:t xml:space="preserve">ока что </w:t>
+      </w:r>
+      <w:proofErr w:type="spellStart"/>
+      <w:r>
+        <w:t>импланты</w:t>
+      </w:r>
+      <w:proofErr w:type="spellEnd"/>
       <w:r>
         <w:t xml:space="preserve"> </w:t>
       </w:r>
-      <w:r>
-        <w:t>инфа при наведении на моба или предмет или лут (мешок)</w:t>
-      </w:r>
-    </w:p>
-    <w:p>
-      <w:r>
-        <w:t xml:space="preserve">Измерить в мс каждый этап создания </w:t>
-      </w:r>
-      <w:r>
-        <w:rPr>
-          <w:lang w:val="en-US"/>
-        </w:rPr>
-        <w:t>Message</w:t>
-      </w:r>
-      <w:r>
-        <w:t xml:space="preserve"> и найти дырку</w:t>
-      </w:r>
-    </w:p>
-    <w:p>
-      <w:r>
-        <w:rPr>
-          <w:lang w:val="en-US"/>
-        </w:rPr>
-        <w:t>minimap</w:t>
-      </w:r>
-    </w:p>
-    <w:p>
-      <w:r>
-        <w:t>П</w:t>
-      </w:r>
-      <w:r>
-        <w:t>ока что импланты дропаются сразу</w:t>
-      </w:r>
-    </w:p>
-    <w:p>
-      <w:r>
-        <w:t>Обильно залоггировать игру.</w:t>
+      <w:proofErr w:type="spellStart"/>
+      <w:r>
+        <w:t>дропаются</w:t>
+      </w:r>
+      <w:proofErr w:type="spellEnd"/>
+      <w:r>
+        <w:t xml:space="preserve"> сразу</w:t>
+      </w:r>
+    </w:p>
+    <w:p>
+      <w:r>
+        <w:t xml:space="preserve">Обильно </w:t>
+      </w:r>
+      <w:proofErr w:type="spellStart"/>
+      <w:r>
+        <w:t>залоггировать</w:t>
+      </w:r>
+      <w:proofErr w:type="spellEnd"/>
+      <w:r>
+        <w:t xml:space="preserve"> игру.</w:t>
       </w:r>
       <w:r>
         <w:rPr>
           <w:noProof/>
-          <w:lang w:val="en-US" w:eastAsia="ru-RU"/>
+          <w:lang w:eastAsia="ru-RU"/>
         </w:rPr>
         <w:t xml:space="preserve"> </w:t>
+      </w:r>
+      <w:r>
+        <w:t xml:space="preserve">Шрам от укуса, прострелен </w:t>
+      </w:r>
+      <w:r>
+        <w:t>&lt;</w:t>
+      </w:r>
+      <w:r>
+        <w:t>безымянный</w:t>
+      </w:r>
+      <w:r>
+        <w:t>&gt;</w:t>
+      </w:r>
+      <w:r>
+        <w:t xml:space="preserve"> палец (левой руки), тазобедренная кость, правое предплечье</w:t>
+      </w:r>
+      <w:r>
+        <w:t>, откушен глаз</w:t>
+      </w:r>
+    </w:p>
+    <w:p>
+      <w:r>
+        <w:t xml:space="preserve">При наведении мышкой </w:t>
+      </w:r>
+      <w:proofErr w:type="gramStart"/>
+      <w:r>
+        <w:t>на моба</w:t>
+      </w:r>
+      <w:proofErr w:type="gramEnd"/>
+      <w:r>
+        <w:t xml:space="preserve"> полоска с </w:t>
+      </w:r>
+      <w:proofErr w:type="spellStart"/>
+      <w:r>
+        <w:t>хп</w:t>
+      </w:r>
+      <w:proofErr w:type="spellEnd"/>
+      <w:r>
+        <w:t xml:space="preserve"> и краткой информацией</w:t>
+      </w:r>
+    </w:p>
+    <w:p>
+      <w:r>
+        <w:t>Силовой коготь</w:t>
+      </w:r>
+    </w:p>
+    <w:p>
+      <w:r>
+        <w:t xml:space="preserve">Для действий с предметами из инвентаря учитывается </w:t>
+      </w:r>
+      <w:proofErr w:type="spellStart"/>
+      <w:proofErr w:type="gramStart"/>
+      <w:r>
+        <w:rPr>
+          <w:lang w:val="en-US"/>
+        </w:rPr>
+        <w:t>getManipulation</w:t>
+      </w:r>
+      <w:proofErr w:type="spellEnd"/>
+      <w:r>
+        <w:t>(</w:t>
+      </w:r>
+      <w:proofErr w:type="gramEnd"/>
+      <w:r>
+        <w:t>)</w:t>
+      </w:r>
+    </w:p>
+    <w:p>
+      <w:r>
+        <w:t>Мозг отвечает за точность и количество информации</w:t>
+      </w:r>
+      <w:r>
+        <w:t>.</w:t>
+      </w:r>
+    </w:p>
+    <w:p>
+      <w:r>
+        <w:t xml:space="preserve">Хирург, наркоман, пират, </w:t>
+      </w:r>
+      <w:r>
+        <w:t xml:space="preserve">ниндзя, </w:t>
+      </w:r>
+      <w:r>
+        <w:t>обычный.</w:t>
+      </w:r>
+    </w:p>
+    <w:p>
+      <w:r>
+        <w:t xml:space="preserve">Заменить все </w:t>
+      </w:r>
+      <w:proofErr w:type="spellStart"/>
+      <w:r>
+        <w:rPr>
+          <w:lang w:val="en-US"/>
+        </w:rPr>
+        <w:t>LinkedList</w:t>
+      </w:r>
+      <w:proofErr w:type="spellEnd"/>
+      <w:r>
+        <w:t xml:space="preserve"> </w:t>
+      </w:r>
+      <w:r>
+        <w:t xml:space="preserve">на </w:t>
+      </w:r>
+      <w:proofErr w:type="spellStart"/>
+      <w:r>
+        <w:rPr>
+          <w:lang w:val="en-US"/>
+        </w:rPr>
+        <w:t>ArrayList</w:t>
+      </w:r>
+      <w:proofErr w:type="spellEnd"/>
+    </w:p>
+    <w:p>
+      <w:r>
+        <w:rPr>
+          <w:color w:val="00B050"/>
+        </w:rPr>
+        <w:t>Здоровье, мобы(поведение</w:t>
+      </w:r>
+      <w:r>
+        <w:rPr>
+          <w:color w:val="00B050"/>
+        </w:rPr>
+        <w:t xml:space="preserve">), </w:t>
+      </w:r>
+      <w:proofErr w:type="gramStart"/>
+      <w:r>
+        <w:rPr>
+          <w:color w:val="00B050"/>
+        </w:rPr>
+        <w:t>атака</w:t>
+      </w:r>
+      <w:r>
+        <w:t>(</w:t>
+      </w:r>
+      <w:proofErr w:type="gramEnd"/>
+      <w:r>
+        <w:rPr>
+          <w:color w:val="00B050"/>
+        </w:rPr>
+        <w:t>боевой режим</w:t>
+      </w:r>
+      <w:r>
+        <w:t xml:space="preserve">), </w:t>
+      </w:r>
+      <w:proofErr w:type="spellStart"/>
+      <w:r>
+        <w:t>бафы</w:t>
+      </w:r>
+      <w:proofErr w:type="spellEnd"/>
+      <w:r>
+        <w:t>, генерация уровней, генерация мобов, торговец, торговая лавка.</w:t>
+      </w:r>
+    </w:p>
+    <w:p>
+      <w:r>
+        <w:t>Инфекция появляется, если рану в течение некоторого времени не обработать. Если в течении еще большего, появится сильное заражение, с которым иммунитету сложно бороться</w:t>
+      </w:r>
+    </w:p>
+    <w:p>
+      <w:r>
+        <w:t xml:space="preserve">У продавца почти всегда есть </w:t>
+      </w:r>
+      <w:proofErr w:type="spellStart"/>
+      <w:r>
+        <w:t>хирург.набор</w:t>
+      </w:r>
+      <w:proofErr w:type="spellEnd"/>
+      <w:r>
+        <w:t>.</w:t>
+      </w:r>
+    </w:p>
+    <w:p>
+      <w:proofErr w:type="spellStart"/>
+      <w:r>
+        <w:t>Распарсить</w:t>
+      </w:r>
+      <w:proofErr w:type="spellEnd"/>
+      <w:r>
+        <w:t xml:space="preserve"> спрайты из какой-нибудь изометрической игры</w:t>
+      </w:r>
+      <w:r>
+        <w:t xml:space="preserve">. Проще скачать по запросу </w:t>
+      </w:r>
+      <w:r>
+        <w:t>“</w:t>
+      </w:r>
+      <w:r>
+        <w:t>изометрия спрайты</w:t>
+      </w:r>
+      <w:r>
+        <w:t>”</w:t>
+      </w:r>
+    </w:p>
+    <w:p>
+      <w:r>
+        <w:t>Травмироваться можно и от использования инструментов или оружия.</w:t>
+      </w:r>
+    </w:p>
+    <w:p>
+      <w:r>
+        <w:t>Навсегда психологические травмы(!)</w:t>
+      </w:r>
+      <w:r>
+        <w:t xml:space="preserve">. </w:t>
+      </w:r>
+      <w:r>
+        <w:t>Например, при частом непотребстве.</w:t>
       </w:r>
       <w:bookmarkStart w:id="0" w:name="_GoBack"/>
       <w:bookmarkEnd w:id="0"/>
-      <w:r>
-        <w:t xml:space="preserve">Шрам от укуса, прострелен </w:t>
-      </w:r>
-      <w:r>
-        <w:t>&lt;</w:t>
-      </w:r>
-      <w:r>
-        <w:t>безымянный</w:t>
-      </w:r>
-      <w:r>
-        <w:t>&gt;</w:t>
-      </w:r>
-      <w:r>
-        <w:t xml:space="preserve"> палец (левой руки), тазобедренная кость, правое предплечье</w:t>
-      </w:r>
-      <w:r>
-        <w:t>, откушен глаз</w:t>
-      </w:r>
-    </w:p>
-    <w:p>
-      <w:r>
-        <w:t>При наведении мышкой на моба полоска с хп и краткой информацией</w:t>
-      </w:r>
-    </w:p>
-    <w:p>
-      <w:r>
-        <w:t>Силовой коготь</w:t>
-      </w:r>
-    </w:p>
-    <w:p>
-      <w:r>
-        <w:t xml:space="preserve">Для действий с предметами из инвентаря учитывается </w:t>
-      </w:r>
-      <w:r>
-        <w:rPr>
-          <w:lang w:val="en-US"/>
-        </w:rPr>
-        <w:t>getManipulation</w:t>
-      </w:r>
-      <w:r>
-        <w:t>()</w:t>
-      </w:r>
-    </w:p>
-    <w:p>
-      <w:r>
-        <w:t>Мозг отвечает за точность и количество информации</w:t>
+    </w:p>
+    <w:p>
+      <w:pPr>
+        <w:rPr>
+          <w:color w:val="00B050"/>
+        </w:rPr>
+      </w:pPr>
+      <w:r>
+        <w:rPr>
+          <w:color w:val="00B050"/>
+        </w:rPr>
+        <w:t>Можно запилить крюк вместо руки и бить им.</w:t>
+      </w:r>
+    </w:p>
+    <w:p>
+      <w:r>
+        <w:t xml:space="preserve">Куча разнообразного. Например, </w:t>
+      </w:r>
+      <w:r>
+        <w:rPr>
+          <w:lang w:val="en-US"/>
+        </w:rPr>
+        <w:t>firearm</w:t>
       </w:r>
       <w:r>
         <w:t>.</w:t>
@@ -230,190 +473,103 @@
     </w:p>
     <w:p>
       <w:r>
-        <w:t>Хирург, наркоман, пират, обычный.</w:t>
-      </w:r>
-    </w:p>
-    <w:p>
-      <w:r>
-        <w:t xml:space="preserve">Заменить все </w:t>
-      </w:r>
-      <w:r>
-        <w:rPr>
-          <w:lang w:val="en-US"/>
-        </w:rPr>
-        <w:t>LinkedList</w:t>
-      </w:r>
-      <w:r>
-        <w:t xml:space="preserve"> </w:t>
-      </w:r>
-      <w:r>
-        <w:t xml:space="preserve">на </w:t>
-      </w:r>
-      <w:r>
-        <w:rPr>
-          <w:lang w:val="en-US"/>
-        </w:rPr>
-        <w:t>ArrayList</w:t>
-      </w:r>
-    </w:p>
-    <w:p>
-      <w:r>
-        <w:rPr>
-          <w:color w:val="00B050"/>
-        </w:rPr>
-        <w:t>Здоровье, мобы(поведение</w:t>
-      </w:r>
-      <w:r>
-        <w:rPr>
-          <w:color w:val="00B050"/>
-        </w:rPr>
-        <w:t>), атака</w:t>
-      </w:r>
+        <w:t>Интерфейс</w:t>
+      </w:r>
+      <w:r>
+        <w:t xml:space="preserve">: </w:t>
+      </w:r>
+      <w:r>
+        <w:t xml:space="preserve">карта(?), слева </w:t>
+      </w:r>
+      <w:proofErr w:type="spellStart"/>
+      <w:r>
+        <w:t>мед.информация</w:t>
+      </w:r>
+      <w:proofErr w:type="spellEnd"/>
+      <w:r>
+        <w:t xml:space="preserve">, над ней </w:t>
+      </w:r>
+      <w:proofErr w:type="spellStart"/>
+      <w:proofErr w:type="gramStart"/>
+      <w:r>
+        <w:t>бафы</w:t>
+      </w:r>
+      <w:proofErr w:type="spellEnd"/>
       <w:r>
         <w:t>(</w:t>
       </w:r>
-      <w:r>
-        <w:rPr>
-          <w:color w:val="00B050"/>
-        </w:rPr>
+      <w:proofErr w:type="gramEnd"/>
+      <w:r>
+        <w:t xml:space="preserve">болезни, проч.), снизу значок инвентаря, рядом слот оружия, рядом кнопка </w:t>
+      </w:r>
+      <w:r>
+        <w:t>“</w:t>
+      </w:r>
+      <w:r>
+        <w:t>пропустить ход</w:t>
+      </w:r>
+      <w:r>
+        <w:t xml:space="preserve">”. </w:t>
+      </w:r>
+      <w:r>
+        <w:t xml:space="preserve">Рядом во время боевого режима появляется кнопка </w:t>
+      </w:r>
+      <w:r>
+        <w:t>“</w:t>
+      </w:r>
+      <w:r>
+        <w:t>Защита(блок</w:t>
+      </w:r>
+      <w:proofErr w:type="gramStart"/>
+      <w:r>
+        <w:t>)</w:t>
+      </w:r>
+      <w:r>
+        <w:t>”</w:t>
+      </w:r>
+      <w:r>
+        <w:br/>
+      </w:r>
+      <w:r>
+        <w:t>Сверху</w:t>
+      </w:r>
+      <w:proofErr w:type="gramEnd"/>
+      <w:r>
+        <w:t xml:space="preserve"> надпись </w:t>
+      </w:r>
+      <w:r>
+        <w:t>“</w:t>
+      </w:r>
+      <w:r>
+        <w:t>режим исследования</w:t>
+      </w:r>
+      <w:r>
+        <w:t>”</w:t>
+      </w:r>
+      <w:r>
+        <w:t xml:space="preserve">, либо </w:t>
+      </w:r>
+      <w:r>
+        <w:t>“</w:t>
+      </w:r>
+      <w:r>
         <w:t>боевой режим</w:t>
       </w:r>
       <w:r>
-        <w:t>), бафы, генерация уровней, генерация мобов, торговец, торговая лавка.</w:t>
-      </w:r>
-    </w:p>
-    <w:p>
-      <w:r>
-        <w:t>Инфекция появляется, если рану в течение некоторого времени не обработать. Если в течении еще большего, появится сильное заражение, с которым иммунитету сложно бороться</w:t>
-      </w:r>
-    </w:p>
-    <w:p>
-      <w:r>
-        <w:t>У продавца почти всегда есть хирург.набор.</w:t>
-      </w:r>
-    </w:p>
-    <w:p>
-      <w:r>
-        <w:t>Распарсить спрайты из какой-нибудь изометрической игры</w:t>
-      </w:r>
-      <w:r>
-        <w:t xml:space="preserve">. Проще скачать по запросу </w:t>
-      </w:r>
-      <w:r>
-        <w:t>“</w:t>
-      </w:r>
-      <w:r>
-        <w:t>изометрия спрайты</w:t>
-      </w:r>
-      <w:r>
         <w:t>”</w:t>
       </w:r>
     </w:p>
     <w:p>
       <w:r>
-        <w:t>Травмироваться можно и от использования инструментов или оружия.</w:t>
-      </w:r>
-    </w:p>
-    <w:p>
-      <w:r>
-        <w:t>Навсегда психологические травмы(!)</w:t>
-      </w:r>
-      <w:r>
-        <w:t xml:space="preserve">. </w:t>
-      </w:r>
-      <w:r>
-        <w:t>Например, при частом непотребстве.</w:t>
-      </w:r>
-    </w:p>
-    <w:p>
-      <w:pPr>
-        <w:rPr>
-          <w:color w:val="00B050"/>
-        </w:rPr>
-      </w:pPr>
-      <w:r>
-        <w:rPr>
-          <w:color w:val="00B050"/>
-        </w:rPr>
-        <w:t>Можно запилить крюк вместо руки и бить им.</w:t>
-      </w:r>
-    </w:p>
-    <w:p>
-      <w:r>
-        <w:t xml:space="preserve">Куча разнообразного. Например, </w:t>
-      </w:r>
-      <w:r>
-        <w:rPr>
-          <w:lang w:val="en-US"/>
-        </w:rPr>
-        <w:t>firearm</w:t>
-      </w:r>
-      <w:r>
-        <w:t>.</w:t>
-      </w:r>
-    </w:p>
-    <w:p>
-      <w:r>
-        <w:t>Интерфейс</w:t>
-      </w:r>
-      <w:r>
-        <w:t xml:space="preserve">: </w:t>
-      </w:r>
-      <w:r>
-        <w:t xml:space="preserve">карта(?), слева мед.информация, над ней бафы(болезни, проч.), снизу значок инвентаря, рядом слот оружия, рядом кнопка </w:t>
-      </w:r>
-      <w:r>
-        <w:t>“</w:t>
-      </w:r>
-      <w:r>
-        <w:t>пропустить ход</w:t>
-      </w:r>
-      <w:r>
-        <w:t xml:space="preserve">”. </w:t>
-      </w:r>
-      <w:r>
-        <w:t xml:space="preserve">Рядом во время боевого режима появляется кнопка </w:t>
-      </w:r>
-      <w:r>
-        <w:t>“</w:t>
-      </w:r>
-      <w:r>
-        <w:t>Защита(блок)</w:t>
-      </w:r>
-      <w:r>
-        <w:t>”</w:t>
-      </w:r>
-      <w:r>
-        <w:br/>
-      </w:r>
-      <w:r>
-        <w:t xml:space="preserve">Сверху надпись </w:t>
-      </w:r>
-      <w:r>
-        <w:t>“</w:t>
-      </w:r>
-      <w:r>
-        <w:t>режим исследования</w:t>
-      </w:r>
-      <w:r>
-        <w:t>”</w:t>
-      </w:r>
-      <w:r>
-        <w:t xml:space="preserve">, либо </w:t>
-      </w:r>
-      <w:r>
-        <w:t>“</w:t>
-      </w:r>
-      <w:r>
-        <w:t>боевой режим</w:t>
-      </w:r>
-      <w:r>
-        <w:t>”</w:t>
-      </w:r>
-    </w:p>
-    <w:p>
-      <w:r>
-        <w:t>Мобов желательно аттачить не просто поверх, а в какое-то место, чтобы сверху их накрывали прозрачные стены.</w:t>
+        <w:t xml:space="preserve">Мобов желательно </w:t>
+      </w:r>
+      <w:proofErr w:type="spellStart"/>
+      <w:r>
+        <w:t>аттачить</w:t>
+      </w:r>
+      <w:proofErr w:type="spellEnd"/>
+      <w:r>
+        <w:t xml:space="preserve"> не просто поверх, а в какое-то место, чтобы сверху их накрывали прозрачные стены.</w:t>
       </w:r>
     </w:p>
     <w:p/>

</xml_diff>

<commit_message>
added dropout info list
</commit_message>
<xml_diff>
--- a/TODO.docx
+++ b/TODO.docx
@@ -104,6 +104,39 @@
       </w:r>
     </w:p>
     <w:p>
+      <w:pPr>
+        <w:rPr>
+          <w:color w:val="FF0000"/>
+        </w:rPr>
+      </w:pPr>
+      <w:r>
+        <w:rPr>
+          <w:color w:val="FF0000"/>
+        </w:rPr>
+        <w:t>добавить киберпанковых ништяков</w:t>
+      </w:r>
+    </w:p>
+    <w:p>
+      <w:r>
+        <w:t>скрыть все точные значения, тем самым сделав игру интересней</w:t>
+      </w:r>
+    </w:p>
+    <w:p>
+      <w:pPr>
+        <w:rPr>
+          <w:lang w:val="en-US"/>
+        </w:rPr>
+      </w:pPr>
+      <w:r>
+        <w:rPr>
+          <w:lang w:val="en-US"/>
+        </w:rPr>
+        <w:t>coloredText</w:t>
+      </w:r>
+      <w:bookmarkStart w:id="0" w:name="_GoBack"/>
+      <w:bookmarkEnd w:id="0"/>
+    </w:p>
+    <w:p>
       <w:r>
         <w:t xml:space="preserve">убрать </w:t>
       </w:r>
@@ -119,14 +152,12 @@
       <w:r>
         <w:t xml:space="preserve">в </w:t>
       </w:r>
-      <w:proofErr w:type="spellStart"/>
       <w:r>
         <w:rPr>
           <w:lang w:val="en-US"/>
         </w:rPr>
         <w:t>bfs</w:t>
       </w:r>
-      <w:proofErr w:type="spellEnd"/>
       <w:r>
         <w:t>’</w:t>
       </w:r>
@@ -136,36 +167,12 @@
     </w:p>
     <w:p>
       <w:r>
-        <w:t xml:space="preserve">инфа при наведении на моба или </w:t>
-      </w:r>
-      <w:proofErr w:type="gramStart"/>
-      <w:r>
-        <w:t>предмет</w:t>
-      </w:r>
-      <w:proofErr w:type="gramEnd"/>
-      <w:r>
-        <w:t xml:space="preserve"> или </w:t>
-      </w:r>
-      <w:proofErr w:type="spellStart"/>
-      <w:r>
-        <w:t>лут</w:t>
-      </w:r>
-      <w:proofErr w:type="spellEnd"/>
-      <w:r>
-        <w:t xml:space="preserve"> (мешок)</w:t>
-      </w:r>
-    </w:p>
-    <w:p>
-      <w:r>
-        <w:t xml:space="preserve">Измерить в </w:t>
-      </w:r>
-      <w:proofErr w:type="spellStart"/>
-      <w:r>
-        <w:t>мс</w:t>
-      </w:r>
-      <w:proofErr w:type="spellEnd"/>
-      <w:r>
-        <w:t xml:space="preserve"> каждый этап создания </w:t>
+        <w:t>инфа при наведении на моба или предмет или лут (мешок)</w:t>
+      </w:r>
+    </w:p>
+    <w:p>
+      <w:r>
+        <w:t xml:space="preserve">Измерить в мс каждый этап создания </w:t>
       </w:r>
       <w:r>
         <w:rPr>
@@ -178,52 +185,24 @@
       </w:r>
     </w:p>
     <w:p>
-      <w:proofErr w:type="spellStart"/>
-      <w:proofErr w:type="gramStart"/>
       <w:r>
         <w:rPr>
           <w:lang w:val="en-US"/>
         </w:rPr>
         <w:t>minimap</w:t>
       </w:r>
-      <w:proofErr w:type="spellEnd"/>
-      <w:proofErr w:type="gramEnd"/>
     </w:p>
     <w:p>
       <w:r>
         <w:t>П</w:t>
       </w:r>
       <w:r>
-        <w:t xml:space="preserve">ока что </w:t>
-      </w:r>
-      <w:proofErr w:type="spellStart"/>
-      <w:r>
-        <w:t>импланты</w:t>
-      </w:r>
-      <w:proofErr w:type="spellEnd"/>
-      <w:r>
-        <w:t xml:space="preserve"> </w:t>
-      </w:r>
-      <w:proofErr w:type="spellStart"/>
-      <w:r>
-        <w:t>дропаются</w:t>
-      </w:r>
-      <w:proofErr w:type="spellEnd"/>
-      <w:r>
-        <w:t xml:space="preserve"> сразу</w:t>
-      </w:r>
-    </w:p>
-    <w:p>
-      <w:r>
-        <w:t xml:space="preserve">Обильно </w:t>
-      </w:r>
-      <w:proofErr w:type="spellStart"/>
-      <w:r>
-        <w:t>залоггировать</w:t>
-      </w:r>
-      <w:proofErr w:type="spellEnd"/>
-      <w:r>
-        <w:t xml:space="preserve"> игру.</w:t>
+        <w:t>ока что импланты дропаются сразу</w:t>
+      </w:r>
+    </w:p>
+    <w:p>
+      <w:r>
+        <w:t>Обильно залоггировать игру.</w:t>
       </w:r>
       <w:r>
         <w:rPr>
@@ -253,23 +232,7 @@
     </w:p>
     <w:p>
       <w:r>
-        <w:t xml:space="preserve">При наведении мышкой </w:t>
-      </w:r>
-      <w:proofErr w:type="gramStart"/>
-      <w:r>
-        <w:t>на моба</w:t>
-      </w:r>
-      <w:proofErr w:type="gramEnd"/>
-      <w:r>
-        <w:t xml:space="preserve"> полоска с </w:t>
-      </w:r>
-      <w:proofErr w:type="spellStart"/>
-      <w:r>
-        <w:t>хп</w:t>
-      </w:r>
-      <w:proofErr w:type="spellEnd"/>
-      <w:r>
-        <w:t xml:space="preserve"> и краткой информацией</w:t>
+        <w:t>При наведении мышкой на моба полоска с хп и краткой информацией</w:t>
       </w:r>
     </w:p>
     <w:p>
@@ -281,26 +244,149 @@
       <w:r>
         <w:t xml:space="preserve">Для действий с предметами из инвентаря учитывается </w:t>
       </w:r>
-      <w:proofErr w:type="spellStart"/>
-      <w:proofErr w:type="gramStart"/>
       <w:r>
         <w:rPr>
           <w:lang w:val="en-US"/>
         </w:rPr>
         <w:t>getManipulation</w:t>
       </w:r>
-      <w:proofErr w:type="spellEnd"/>
+      <w:r>
+        <w:t>()</w:t>
+      </w:r>
+    </w:p>
+    <w:p>
+      <w:r>
+        <w:t>Мозг отвечает за точность и количество информации</w:t>
+      </w:r>
+      <w:r>
+        <w:t>.</w:t>
+      </w:r>
+    </w:p>
+    <w:p>
+      <w:r>
+        <w:t xml:space="preserve">Хирург, наркоман, пират, </w:t>
+      </w:r>
+      <w:r>
+        <w:t xml:space="preserve">ниндзя, </w:t>
+      </w:r>
+      <w:r>
+        <w:t>обычный.</w:t>
+      </w:r>
+    </w:p>
+    <w:p>
+      <w:r>
+        <w:t xml:space="preserve">Заменить все </w:t>
+      </w:r>
+      <w:r>
+        <w:rPr>
+          <w:lang w:val="en-US"/>
+        </w:rPr>
+        <w:t>LinkedList</w:t>
+      </w:r>
+      <w:r>
+        <w:t xml:space="preserve"> </w:t>
+      </w:r>
+      <w:r>
+        <w:t xml:space="preserve">на </w:t>
+      </w:r>
+      <w:r>
+        <w:rPr>
+          <w:lang w:val="en-US"/>
+        </w:rPr>
+        <w:t>ArrayList</w:t>
+      </w:r>
+    </w:p>
+    <w:p>
+      <w:r>
+        <w:rPr>
+          <w:color w:val="00B050"/>
+        </w:rPr>
+        <w:t>Здоровье, мобы(поведение</w:t>
+      </w:r>
+      <w:r>
+        <w:rPr>
+          <w:color w:val="00B050"/>
+        </w:rPr>
+        <w:t>), атака</w:t>
+      </w:r>
       <w:r>
         <w:t>(</w:t>
       </w:r>
-      <w:proofErr w:type="gramEnd"/>
-      <w:r>
-        <w:t>)</w:t>
-      </w:r>
-    </w:p>
-    <w:p>
-      <w:r>
-        <w:t>Мозг отвечает за точность и количество информации</w:t>
+      <w:r>
+        <w:rPr>
+          <w:color w:val="00B050"/>
+        </w:rPr>
+        <w:t>боевой режим</w:t>
+      </w:r>
+      <w:r>
+        <w:t>), бафы, генерация уровней, генерация мобов, торговец, торговая лавка.</w:t>
+      </w:r>
+    </w:p>
+    <w:p>
+      <w:r>
+        <w:t>Инфекция появляется, если рану в течение некоторого времени не обработать. Если в течении еще большего, появится сильное заражение, с которым иммунитету сложно бороться</w:t>
+      </w:r>
+    </w:p>
+    <w:p>
+      <w:r>
+        <w:t>У продавца почти всегда есть хирург.набор.</w:t>
+      </w:r>
+    </w:p>
+    <w:p>
+      <w:r>
+        <w:t>Распарсить спрайты из какой-нибудь изометрической игры</w:t>
+      </w:r>
+      <w:r>
+        <w:t xml:space="preserve">. Проще скачать по запросу </w:t>
+      </w:r>
+      <w:r>
+        <w:t>“</w:t>
+      </w:r>
+      <w:r>
+        <w:t>изометрия спрайты</w:t>
+      </w:r>
+      <w:r>
+        <w:t>”</w:t>
+      </w:r>
+    </w:p>
+    <w:p>
+      <w:r>
+        <w:t>Травмироваться можно и от использования инструментов или оружия.</w:t>
+      </w:r>
+    </w:p>
+    <w:p>
+      <w:r>
+        <w:t>Навсегда психологические травмы(!)</w:t>
+      </w:r>
+      <w:r>
+        <w:t xml:space="preserve">. </w:t>
+      </w:r>
+      <w:r>
+        <w:t>Например, при частом непотребстве.</w:t>
+      </w:r>
+    </w:p>
+    <w:p>
+      <w:pPr>
+        <w:rPr>
+          <w:color w:val="00B050"/>
+        </w:rPr>
+      </w:pPr>
+      <w:r>
+        <w:rPr>
+          <w:color w:val="00B050"/>
+        </w:rPr>
+        <w:t>Можно запилить крюк вместо руки и бить им.</w:t>
+      </w:r>
+    </w:p>
+    <w:p>
+      <w:r>
+        <w:t xml:space="preserve">Куча разнообразного. Например, </w:t>
+      </w:r>
+      <w:r>
+        <w:rPr>
+          <w:lang w:val="en-US"/>
+        </w:rPr>
+        <w:t>firearm</w:t>
       </w:r>
       <w:r>
         <w:t>.</w:t>
@@ -308,268 +394,67 @@
     </w:p>
     <w:p>
       <w:r>
-        <w:t xml:space="preserve">Хирург, наркоман, пират, </w:t>
-      </w:r>
-      <w:r>
-        <w:t xml:space="preserve">ниндзя, </w:t>
-      </w:r>
-      <w:r>
-        <w:t>обычный.</w:t>
-      </w:r>
-    </w:p>
-    <w:p>
-      <w:r>
-        <w:t xml:space="preserve">Заменить все </w:t>
-      </w:r>
-      <w:proofErr w:type="spellStart"/>
-      <w:r>
-        <w:rPr>
-          <w:lang w:val="en-US"/>
-        </w:rPr>
-        <w:t>LinkedList</w:t>
-      </w:r>
-      <w:proofErr w:type="spellEnd"/>
-      <w:r>
-        <w:t xml:space="preserve"> </w:t>
-      </w:r>
-      <w:r>
-        <w:t xml:space="preserve">на </w:t>
-      </w:r>
-      <w:proofErr w:type="spellStart"/>
-      <w:r>
-        <w:rPr>
-          <w:lang w:val="en-US"/>
-        </w:rPr>
-        <w:t>ArrayList</w:t>
-      </w:r>
-      <w:proofErr w:type="spellEnd"/>
-    </w:p>
-    <w:p>
-      <w:r>
-        <w:rPr>
-          <w:color w:val="00B050"/>
-        </w:rPr>
-        <w:t>Здоровье, мобы(поведение</w:t>
-      </w:r>
-      <w:r>
-        <w:rPr>
-          <w:color w:val="00B050"/>
-        </w:rPr>
-        <w:t xml:space="preserve">), </w:t>
-      </w:r>
-      <w:proofErr w:type="gramStart"/>
-      <w:r>
-        <w:rPr>
-          <w:color w:val="00B050"/>
-        </w:rPr>
-        <w:t>атака</w:t>
-      </w:r>
-      <w:r>
-        <w:t>(</w:t>
-      </w:r>
-      <w:proofErr w:type="gramEnd"/>
-      <w:r>
-        <w:rPr>
-          <w:color w:val="00B050"/>
-        </w:rPr>
+        <w:t>Интерфейс</w:t>
+      </w:r>
+      <w:r>
+        <w:t xml:space="preserve">: </w:t>
+      </w:r>
+      <w:r>
+        <w:t xml:space="preserve">карта(?), слева мед.информация, над ней бафы(болезни, проч.), снизу значок инвентаря, рядом слот оружия, рядом кнопка </w:t>
+      </w:r>
+      <w:r>
+        <w:t>“</w:t>
+      </w:r>
+      <w:r>
+        <w:t>пропустить ход</w:t>
+      </w:r>
+      <w:r>
+        <w:t xml:space="preserve">”. </w:t>
+      </w:r>
+      <w:r>
+        <w:t xml:space="preserve">Рядом во время боевого режима появляется кнопка </w:t>
+      </w:r>
+      <w:r>
+        <w:t>“</w:t>
+      </w:r>
+      <w:r>
+        <w:t>Защита(блок)</w:t>
+      </w:r>
+      <w:r>
+        <w:t>”</w:t>
+      </w:r>
+      <w:r>
+        <w:br/>
+      </w:r>
+      <w:r>
+        <w:t xml:space="preserve">Сверху надпись </w:t>
+      </w:r>
+      <w:r>
+        <w:t>“</w:t>
+      </w:r>
+      <w:r>
+        <w:t>режим исследования</w:t>
+      </w:r>
+      <w:r>
+        <w:t>”</w:t>
+      </w:r>
+      <w:r>
+        <w:t xml:space="preserve">, либо </w:t>
+      </w:r>
+      <w:r>
+        <w:t>“</w:t>
+      </w:r>
+      <w:r>
         <w:t>боевой режим</w:t>
       </w:r>
       <w:r>
-        <w:t xml:space="preserve">), </w:t>
-      </w:r>
-      <w:proofErr w:type="spellStart"/>
-      <w:r>
-        <w:t>бафы</w:t>
-      </w:r>
-      <w:proofErr w:type="spellEnd"/>
-      <w:r>
-        <w:t>, генерация уровней, генерация мобов, торговец, торговая лавка.</w:t>
-      </w:r>
-    </w:p>
-    <w:p>
-      <w:r>
-        <w:t>Инфекция появляется, если рану в течение некоторого времени не обработать. Если в течении еще большего, появится сильное заражение, с которым иммунитету сложно бороться</w:t>
-      </w:r>
-    </w:p>
-    <w:p>
-      <w:r>
-        <w:t xml:space="preserve">У продавца почти всегда есть </w:t>
-      </w:r>
-      <w:proofErr w:type="spellStart"/>
-      <w:r>
-        <w:t>хирург.набор</w:t>
-      </w:r>
-      <w:proofErr w:type="spellEnd"/>
-      <w:r>
-        <w:t>.</w:t>
-      </w:r>
-    </w:p>
-    <w:p>
-      <w:proofErr w:type="spellStart"/>
-      <w:r>
-        <w:t>Распарсить</w:t>
-      </w:r>
-      <w:proofErr w:type="spellEnd"/>
-      <w:r>
-        <w:t xml:space="preserve"> спрайты из какой-нибудь изометрической игры</w:t>
-      </w:r>
-      <w:r>
-        <w:t xml:space="preserve">. Проще скачать по запросу </w:t>
-      </w:r>
-      <w:r>
-        <w:t>“</w:t>
-      </w:r>
-      <w:r>
-        <w:t>изометрия спрайты</w:t>
-      </w:r>
-      <w:r>
         <w:t>”</w:t>
       </w:r>
     </w:p>
     <w:p>
       <w:r>
-        <w:t>Травмироваться можно и от использования инструментов или оружия.</w:t>
-      </w:r>
-    </w:p>
-    <w:p>
-      <w:r>
-        <w:t>Навсегда психологические травмы(!)</w:t>
-      </w:r>
-      <w:r>
-        <w:t xml:space="preserve">. </w:t>
-      </w:r>
-      <w:r>
-        <w:t>Например, при частом непотребстве.</w:t>
-      </w:r>
-      <w:bookmarkStart w:id="0" w:name="_GoBack"/>
-      <w:bookmarkEnd w:id="0"/>
-    </w:p>
-    <w:p>
-      <w:pPr>
-        <w:rPr>
-          <w:color w:val="00B050"/>
-        </w:rPr>
-      </w:pPr>
-      <w:r>
-        <w:rPr>
-          <w:color w:val="00B050"/>
-        </w:rPr>
-        <w:t>Можно запилить крюк вместо руки и бить им.</w:t>
-      </w:r>
-    </w:p>
-    <w:p>
-      <w:r>
-        <w:t xml:space="preserve">Куча разнообразного. Например, </w:t>
-      </w:r>
-      <w:r>
-        <w:rPr>
-          <w:lang w:val="en-US"/>
-        </w:rPr>
-        <w:t>firearm</w:t>
-      </w:r>
-      <w:r>
-        <w:t>.</w:t>
-      </w:r>
-    </w:p>
-    <w:p>
-      <w:r>
-        <w:t>Интерфейс</w:t>
-      </w:r>
-      <w:r>
-        <w:t xml:space="preserve">: </w:t>
-      </w:r>
-      <w:r>
-        <w:t xml:space="preserve">карта(?), слева </w:t>
-      </w:r>
-      <w:proofErr w:type="spellStart"/>
-      <w:r>
-        <w:t>мед.информация</w:t>
-      </w:r>
-      <w:proofErr w:type="spellEnd"/>
-      <w:r>
-        <w:t xml:space="preserve">, над ней </w:t>
-      </w:r>
-      <w:proofErr w:type="spellStart"/>
-      <w:proofErr w:type="gramStart"/>
-      <w:r>
-        <w:t>бафы</w:t>
-      </w:r>
-      <w:proofErr w:type="spellEnd"/>
-      <w:r>
-        <w:t>(</w:t>
-      </w:r>
-      <w:proofErr w:type="gramEnd"/>
-      <w:r>
-        <w:t xml:space="preserve">болезни, проч.), снизу значок инвентаря, рядом слот оружия, рядом кнопка </w:t>
-      </w:r>
-      <w:r>
-        <w:t>“</w:t>
-      </w:r>
-      <w:r>
-        <w:t>пропустить ход</w:t>
-      </w:r>
-      <w:r>
-        <w:t xml:space="preserve">”. </w:t>
-      </w:r>
-      <w:r>
-        <w:t xml:space="preserve">Рядом во время боевого режима появляется кнопка </w:t>
-      </w:r>
-      <w:r>
-        <w:t>“</w:t>
-      </w:r>
-      <w:r>
-        <w:t>Защита(блок</w:t>
-      </w:r>
-      <w:proofErr w:type="gramStart"/>
-      <w:r>
-        <w:t>)</w:t>
-      </w:r>
-      <w:r>
-        <w:t>”</w:t>
-      </w:r>
-      <w:r>
-        <w:br/>
-      </w:r>
-      <w:r>
-        <w:t>Сверху</w:t>
-      </w:r>
-      <w:proofErr w:type="gramEnd"/>
-      <w:r>
-        <w:t xml:space="preserve"> надпись </w:t>
-      </w:r>
-      <w:r>
-        <w:t>“</w:t>
-      </w:r>
-      <w:r>
-        <w:t>режим исследования</w:t>
-      </w:r>
-      <w:r>
-        <w:t>”</w:t>
-      </w:r>
-      <w:r>
-        <w:t xml:space="preserve">, либо </w:t>
-      </w:r>
-      <w:r>
-        <w:t>“</w:t>
-      </w:r>
-      <w:r>
-        <w:t>боевой режим</w:t>
-      </w:r>
-      <w:r>
-        <w:t>”</w:t>
-      </w:r>
-    </w:p>
-    <w:p>
-      <w:r>
-        <w:t xml:space="preserve">Мобов желательно </w:t>
-      </w:r>
-      <w:proofErr w:type="spellStart"/>
-      <w:r>
-        <w:t>аттачить</w:t>
-      </w:r>
-      <w:proofErr w:type="spellEnd"/>
-      <w:r>
-        <w:t xml:space="preserve"> не просто поверх, а в какое-то место, чтобы сверху их накрывали прозрачные стены.</w:t>
+        <w:lastRenderedPageBreak/>
+        <w:t>Мобов желательно аттачить не просто поверх, а в какое-то место, чтобы сверху их накрывали прозрачные стены.</w:t>
       </w:r>
     </w:p>
     <w:p/>

</xml_diff>

<commit_message>
electronic keys and doors added
</commit_message>
<xml_diff>
--- a/TODO.docx
+++ b/TODO.docx
@@ -113,8 +113,30 @@
         <w:rPr>
           <w:color w:val="FF0000"/>
         </w:rPr>
-        <w:t>добавить киберпанковых ништяков</w:t>
-      </w:r>
+        <w:t xml:space="preserve">добавить </w:t>
+      </w:r>
+      <w:proofErr w:type="spellStart"/>
+      <w:r>
+        <w:rPr>
+          <w:color w:val="FF0000"/>
+        </w:rPr>
+        <w:t>киберпанковых</w:t>
+      </w:r>
+      <w:proofErr w:type="spellEnd"/>
+      <w:r>
+        <w:rPr>
+          <w:color w:val="FF0000"/>
+        </w:rPr>
+        <w:t xml:space="preserve"> </w:t>
+      </w:r>
+      <w:proofErr w:type="spellStart"/>
+      <w:r>
+        <w:rPr>
+          <w:color w:val="FF0000"/>
+        </w:rPr>
+        <w:t>ништяков</w:t>
+      </w:r>
+      <w:proofErr w:type="spellEnd"/>
     </w:p>
     <w:p>
       <w:r>
@@ -122,21 +144,41 @@
       </w:r>
     </w:p>
     <w:p>
-      <w:pPr>
-        <w:rPr>
-          <w:lang w:val="en-US"/>
-        </w:rPr>
-      </w:pPr>
+      <w:proofErr w:type="spellStart"/>
+      <w:proofErr w:type="gramStart"/>
       <w:r>
         <w:rPr>
           <w:lang w:val="en-US"/>
         </w:rPr>
         <w:t>coloredText</w:t>
       </w:r>
+      <w:proofErr w:type="spellEnd"/>
+      <w:proofErr w:type="gramEnd"/>
+    </w:p>
+    <w:p>
+      <w:r>
+        <w:t>переделать систему частей тела. теперь у каждой части должны быть перки – что она улучшает</w:t>
+      </w:r>
+    </w:p>
+    <w:p>
+      <w:r>
+        <w:t xml:space="preserve">зафигачить </w:t>
+      </w:r>
+      <w:r>
+        <w:rPr>
+          <w:lang w:val="en-US"/>
+        </w:rPr>
+        <w:t>xml’</w:t>
+      </w:r>
+      <w:proofErr w:type="spellStart"/>
+      <w:r>
+        <w:t>ки</w:t>
+      </w:r>
+      <w:proofErr w:type="spellEnd"/>
+    </w:p>
+    <w:p>
       <w:bookmarkStart w:id="0" w:name="_GoBack"/>
       <w:bookmarkEnd w:id="0"/>
-    </w:p>
-    <w:p>
       <w:r>
         <w:t xml:space="preserve">убрать </w:t>
       </w:r>
@@ -152,12 +194,14 @@
       <w:r>
         <w:t xml:space="preserve">в </w:t>
       </w:r>
+      <w:proofErr w:type="spellStart"/>
       <w:r>
         <w:rPr>
           <w:lang w:val="en-US"/>
         </w:rPr>
         <w:t>bfs</w:t>
       </w:r>
+      <w:proofErr w:type="spellEnd"/>
       <w:r>
         <w:t>’</w:t>
       </w:r>
@@ -167,12 +211,36 @@
     </w:p>
     <w:p>
       <w:r>
-        <w:t>инфа при наведении на моба или предмет или лут (мешок)</w:t>
-      </w:r>
-    </w:p>
-    <w:p>
-      <w:r>
-        <w:t xml:space="preserve">Измерить в мс каждый этап создания </w:t>
+        <w:t xml:space="preserve">инфа при наведении на моба или </w:t>
+      </w:r>
+      <w:proofErr w:type="gramStart"/>
+      <w:r>
+        <w:t>предмет</w:t>
+      </w:r>
+      <w:proofErr w:type="gramEnd"/>
+      <w:r>
+        <w:t xml:space="preserve"> или </w:t>
+      </w:r>
+      <w:proofErr w:type="spellStart"/>
+      <w:r>
+        <w:t>лут</w:t>
+      </w:r>
+      <w:proofErr w:type="spellEnd"/>
+      <w:r>
+        <w:t xml:space="preserve"> (мешок)</w:t>
+      </w:r>
+    </w:p>
+    <w:p>
+      <w:r>
+        <w:t xml:space="preserve">Измерить в </w:t>
+      </w:r>
+      <w:proofErr w:type="spellStart"/>
+      <w:r>
+        <w:t>мс</w:t>
+      </w:r>
+      <w:proofErr w:type="spellEnd"/>
+      <w:r>
+        <w:t xml:space="preserve"> каждый этап создания </w:t>
       </w:r>
       <w:r>
         <w:rPr>
@@ -185,24 +253,52 @@
       </w:r>
     </w:p>
     <w:p>
+      <w:proofErr w:type="spellStart"/>
+      <w:proofErr w:type="gramStart"/>
       <w:r>
         <w:rPr>
           <w:lang w:val="en-US"/>
         </w:rPr>
         <w:t>minimap</w:t>
       </w:r>
+      <w:proofErr w:type="spellEnd"/>
+      <w:proofErr w:type="gramEnd"/>
     </w:p>
     <w:p>
       <w:r>
         <w:t>П</w:t>
       </w:r>
       <w:r>
-        <w:t>ока что импланты дропаются сразу</w:t>
-      </w:r>
-    </w:p>
-    <w:p>
-      <w:r>
-        <w:t>Обильно залоггировать игру.</w:t>
+        <w:t xml:space="preserve">ока что </w:t>
+      </w:r>
+      <w:proofErr w:type="spellStart"/>
+      <w:r>
+        <w:t>импланты</w:t>
+      </w:r>
+      <w:proofErr w:type="spellEnd"/>
+      <w:r>
+        <w:t xml:space="preserve"> </w:t>
+      </w:r>
+      <w:proofErr w:type="spellStart"/>
+      <w:r>
+        <w:t>дропаются</w:t>
+      </w:r>
+      <w:proofErr w:type="spellEnd"/>
+      <w:r>
+        <w:t xml:space="preserve"> сразу</w:t>
+      </w:r>
+    </w:p>
+    <w:p>
+      <w:r>
+        <w:t xml:space="preserve">Обильно </w:t>
+      </w:r>
+      <w:proofErr w:type="spellStart"/>
+      <w:r>
+        <w:t>залоггировать</w:t>
+      </w:r>
+      <w:proofErr w:type="spellEnd"/>
+      <w:r>
+        <w:t xml:space="preserve"> игру.</w:t>
       </w:r>
       <w:r>
         <w:rPr>
@@ -232,7 +328,23 @@
     </w:p>
     <w:p>
       <w:r>
-        <w:t>При наведении мышкой на моба полоска с хп и краткой информацией</w:t>
+        <w:t xml:space="preserve">При наведении мышкой </w:t>
+      </w:r>
+      <w:proofErr w:type="gramStart"/>
+      <w:r>
+        <w:t>на моба</w:t>
+      </w:r>
+      <w:proofErr w:type="gramEnd"/>
+      <w:r>
+        <w:t xml:space="preserve"> полоска с </w:t>
+      </w:r>
+      <w:proofErr w:type="spellStart"/>
+      <w:r>
+        <w:t>хп</w:t>
+      </w:r>
+      <w:proofErr w:type="spellEnd"/>
+      <w:r>
+        <w:t xml:space="preserve"> и краткой информацией</w:t>
       </w:r>
     </w:p>
     <w:p>
@@ -244,14 +356,21 @@
       <w:r>
         <w:t xml:space="preserve">Для действий с предметами из инвентаря учитывается </w:t>
       </w:r>
+      <w:proofErr w:type="spellStart"/>
+      <w:proofErr w:type="gramStart"/>
       <w:r>
         <w:rPr>
           <w:lang w:val="en-US"/>
         </w:rPr>
         <w:t>getManipulation</w:t>
       </w:r>
-      <w:r>
-        <w:t>()</w:t>
+      <w:proofErr w:type="spellEnd"/>
+      <w:r>
+        <w:t>(</w:t>
+      </w:r>
+      <w:proofErr w:type="gramEnd"/>
+      <w:r>
+        <w:t>)</w:t>
       </w:r>
     </w:p>
     <w:p>
@@ -277,24 +396,28 @@
       <w:r>
         <w:t xml:space="preserve">Заменить все </w:t>
       </w:r>
+      <w:proofErr w:type="spellStart"/>
       <w:r>
         <w:rPr>
           <w:lang w:val="en-US"/>
         </w:rPr>
         <w:t>LinkedList</w:t>
       </w:r>
+      <w:proofErr w:type="spellEnd"/>
       <w:r>
         <w:t xml:space="preserve"> </w:t>
       </w:r>
       <w:r>
         <w:t xml:space="preserve">на </w:t>
       </w:r>
+      <w:proofErr w:type="spellStart"/>
       <w:r>
         <w:rPr>
           <w:lang w:val="en-US"/>
         </w:rPr>
         <w:t>ArrayList</w:t>
       </w:r>
+      <w:proofErr w:type="spellEnd"/>
     </w:p>
     <w:p>
       <w:r>
@@ -307,11 +430,19 @@
         <w:rPr>
           <w:color w:val="00B050"/>
         </w:rPr>
-        <w:t>), атака</w:t>
+        <w:t xml:space="preserve">), </w:t>
+      </w:r>
+      <w:proofErr w:type="gramStart"/>
+      <w:r>
+        <w:rPr>
+          <w:color w:val="00B050"/>
+        </w:rPr>
+        <w:t>атака</w:t>
       </w:r>
       <w:r>
         <w:t>(</w:t>
       </w:r>
+      <w:proofErr w:type="gramEnd"/>
       <w:r>
         <w:rPr>
           <w:color w:val="00B050"/>
@@ -319,7 +450,15 @@
         <w:t>боевой режим</w:t>
       </w:r>
       <w:r>
-        <w:t>), бафы, генерация уровней, генерация мобов, торговец, торговая лавка.</w:t>
+        <w:t xml:space="preserve">), </w:t>
+      </w:r>
+      <w:proofErr w:type="spellStart"/>
+      <w:r>
+        <w:t>бафы</w:t>
+      </w:r>
+      <w:proofErr w:type="spellEnd"/>
+      <w:r>
+        <w:t>, генерация уровней, генерация мобов, торговец, торговая лавка.</w:t>
       </w:r>
     </w:p>
     <w:p>
@@ -329,12 +468,25 @@
     </w:p>
     <w:p>
       <w:r>
-        <w:t>У продавца почти всегда есть хирург.набор.</w:t>
-      </w:r>
-    </w:p>
-    <w:p>
-      <w:r>
-        <w:t>Распарсить спрайты из какой-нибудь изометрической игры</w:t>
+        <w:t xml:space="preserve">У продавца почти всегда есть </w:t>
+      </w:r>
+      <w:proofErr w:type="spellStart"/>
+      <w:r>
+        <w:t>хирург.набор</w:t>
+      </w:r>
+      <w:proofErr w:type="spellEnd"/>
+      <w:r>
+        <w:t>.</w:t>
+      </w:r>
+    </w:p>
+    <w:p>
+      <w:proofErr w:type="spellStart"/>
+      <w:r>
+        <w:t>Распарсить</w:t>
+      </w:r>
+      <w:proofErr w:type="spellEnd"/>
+      <w:r>
+        <w:t xml:space="preserve"> спрайты из какой-нибудь изометрической игры</w:t>
       </w:r>
       <w:r>
         <w:t xml:space="preserve">. Проще скачать по запросу </w:t>
@@ -400,7 +552,28 @@
         <w:t xml:space="preserve">: </w:t>
       </w:r>
       <w:r>
-        <w:t xml:space="preserve">карта(?), слева мед.информация, над ней бафы(болезни, проч.), снизу значок инвентаря, рядом слот оружия, рядом кнопка </w:t>
+        <w:t xml:space="preserve">карта(?), слева </w:t>
+      </w:r>
+      <w:proofErr w:type="spellStart"/>
+      <w:r>
+        <w:t>мед.информация</w:t>
+      </w:r>
+      <w:proofErr w:type="spellEnd"/>
+      <w:r>
+        <w:t xml:space="preserve">, над ней </w:t>
+      </w:r>
+      <w:proofErr w:type="spellStart"/>
+      <w:proofErr w:type="gramStart"/>
+      <w:r>
+        <w:t>бафы</w:t>
+      </w:r>
+      <w:proofErr w:type="spellEnd"/>
+      <w:r>
+        <w:t>(</w:t>
+      </w:r>
+      <w:proofErr w:type="gramEnd"/>
+      <w:r>
+        <w:t xml:space="preserve">болезни, проч.), снизу значок инвентаря, рядом слот оружия, рядом кнопка </w:t>
       </w:r>
       <w:r>
         <w:t>“</w:t>
@@ -412,13 +585,21 @@
         <w:t xml:space="preserve">”. </w:t>
       </w:r>
       <w:r>
-        <w:t xml:space="preserve">Рядом во время боевого режима появляется кнопка </w:t>
+        <w:t xml:space="preserve">Рядом во время боевого режима </w:t>
+      </w:r>
+      <w:r>
+        <w:lastRenderedPageBreak/>
+        <w:t xml:space="preserve">появляется кнопка </w:t>
       </w:r>
       <w:r>
         <w:t>“</w:t>
       </w:r>
       <w:r>
-        <w:t>Защита(блок)</w:t>
+        <w:t>Защита(блок</w:t>
+      </w:r>
+      <w:proofErr w:type="gramStart"/>
+      <w:r>
+        <w:t>)</w:t>
       </w:r>
       <w:r>
         <w:t>”</w:t>
@@ -427,7 +608,11 @@
         <w:br/>
       </w:r>
       <w:r>
-        <w:t xml:space="preserve">Сверху надпись </w:t>
+        <w:t>Сверху</w:t>
+      </w:r>
+      <w:proofErr w:type="gramEnd"/>
+      <w:r>
+        <w:t xml:space="preserve"> надпись </w:t>
       </w:r>
       <w:r>
         <w:t>“</w:t>
@@ -453,8 +638,15 @@
     </w:p>
     <w:p>
       <w:r>
-        <w:lastRenderedPageBreak/>
-        <w:t>Мобов желательно аттачить не просто поверх, а в какое-то место, чтобы сверху их накрывали прозрачные стены.</w:t>
+        <w:t xml:space="preserve">Мобов желательно </w:t>
+      </w:r>
+      <w:proofErr w:type="spellStart"/>
+      <w:r>
+        <w:t>аттачить</w:t>
+      </w:r>
+      <w:proofErr w:type="spellEnd"/>
+      <w:r>
+        <w:t xml:space="preserve"> не просто поверх, а в какое-то место, чтобы сверху их накрывали прозрачные стены.</w:t>
       </w:r>
     </w:p>
     <w:p/>

</xml_diff>

<commit_message>
AP visualization & bugfixes
</commit_message>
<xml_diff>
--- a/TODO.docx
+++ b/TODO.docx
@@ -32,8 +32,38 @@
       </w:r>
     </w:p>
     <w:p>
+      <w:r>
+        <w:t>у сытости и у других</w:t>
+      </w:r>
+      <w:r>
+        <w:t xml:space="preserve"> </w:t>
+      </w:r>
+      <w:r>
+        <w:t>пропадает прозрачность</w:t>
+      </w:r>
+    </w:p>
+    <w:p>
+      <w:r>
+        <w:t>здоровье считается неверно</w:t>
+      </w:r>
+      <w:r>
+        <w:t xml:space="preserve">: </w:t>
+      </w:r>
+      <w:r>
+        <w:t xml:space="preserve">если у тебя чуть-чуть </w:t>
+      </w:r>
+      <w:proofErr w:type="spellStart"/>
+      <w:r>
+        <w:t>покоцана</w:t>
+      </w:r>
+      <w:proofErr w:type="spellEnd"/>
+      <w:r>
+        <w:t xml:space="preserve"> каждая конечность, то считается, что ты почти мертв</w:t>
+      </w:r>
       <w:bookmarkStart w:id="0" w:name="_GoBack"/>
       <w:bookmarkEnd w:id="0"/>
+    </w:p>
+    <w:p>
       <w:r>
         <w:rPr>
           <w:b/>
@@ -48,26 +78,6 @@
       </w:r>
     </w:p>
     <w:p>
-      <w:r>
-        <w:t>Заточка холодного?</w:t>
-      </w:r>
-    </w:p>
-    <w:p>
-      <w:proofErr w:type="spellStart"/>
-      <w:r>
-        <w:t>Энергооружие</w:t>
-      </w:r>
-      <w:proofErr w:type="spellEnd"/>
-      <w:r>
-        <w:t>?</w:t>
-      </w:r>
-    </w:p>
-    <w:p>
-      <w:r>
-        <w:t>НЕСКОЛЬКО ПЕРСОНАЖЕЙ??</w:t>
-      </w:r>
-    </w:p>
-    <w:p>
       <w:proofErr w:type="gramStart"/>
       <w:r>
         <w:t>голод  -</w:t>
@@ -80,11 +90,6 @@
     <w:p>
       <w:r>
         <w:t>Мозг отвечает за точность и количество информации.</w:t>
-      </w:r>
-    </w:p>
-    <w:p>
-      <w:r>
-        <w:t>ЭНЕРГИЯ ВМЕСТО ОЧКОВ ДЕЙСТВИЯ?</w:t>
       </w:r>
     </w:p>
     <w:p>
@@ -133,43 +138,19 @@
       </w:r>
     </w:p>
     <w:p>
-      <w:pPr>
-        <w:rPr>
-          <w:color w:val="FF0000"/>
-        </w:rPr>
-      </w:pPr>
-      <w:r>
-        <w:rPr>
-          <w:color w:val="FF0000"/>
-        </w:rPr>
-        <w:t xml:space="preserve">добавить </w:t>
-      </w:r>
-      <w:proofErr w:type="spellStart"/>
-      <w:r>
-        <w:rPr>
-          <w:color w:val="FF0000"/>
-        </w:rPr>
-        <w:t>киберпанковых</w:t>
-      </w:r>
-      <w:proofErr w:type="spellEnd"/>
-      <w:r>
-        <w:rPr>
-          <w:color w:val="FF0000"/>
-        </w:rPr>
-        <w:t xml:space="preserve"> </w:t>
-      </w:r>
-      <w:proofErr w:type="spellStart"/>
-      <w:r>
-        <w:rPr>
-          <w:color w:val="FF0000"/>
-        </w:rPr>
-        <w:t>ништяков</w:t>
-      </w:r>
-      <w:proofErr w:type="spellEnd"/>
-    </w:p>
-    <w:p>
-      <w:r>
-        <w:t>скрыть все точные значения, тем самым сделав игру интересней</w:t>
+      <w:r>
+        <w:t>Травмироваться можно и от использования инструментов или оружия.</w:t>
+      </w:r>
+    </w:p>
+    <w:p>
+      <w:r>
+        <w:t>переработать интерфейс инвентаря</w:t>
+      </w:r>
+      <w:r>
+        <w:t>;</w:t>
+      </w:r>
+      <w:r>
+        <w:t xml:space="preserve"> сделать, чтобы </w:t>
       </w:r>
     </w:p>
     <w:p>
@@ -226,61 +207,6 @@
     </w:p>
     <w:p>
       <w:r>
-        <w:t>переделать систему частей тела. теперь у каждой части должны быть перки – что она улучшает</w:t>
-      </w:r>
-    </w:p>
-    <w:p>
-      <w:r>
-        <w:t xml:space="preserve">зафигачить </w:t>
-      </w:r>
-      <w:r>
-        <w:rPr>
-          <w:lang w:val="en-US"/>
-        </w:rPr>
-        <w:t>xml</w:t>
-      </w:r>
-      <w:r>
-        <w:t>’</w:t>
-      </w:r>
-      <w:proofErr w:type="spellStart"/>
-      <w:r>
-        <w:t>ки</w:t>
-      </w:r>
-      <w:proofErr w:type="spellEnd"/>
-    </w:p>
-    <w:p>
-      <w:r>
-        <w:t xml:space="preserve">убрать </w:t>
-      </w:r>
-      <w:r>
-        <w:rPr>
-          <w:lang w:val="en-US"/>
-        </w:rPr>
-        <w:t>true</w:t>
-      </w:r>
-      <w:r>
-        <w:t xml:space="preserve"> </w:t>
-      </w:r>
-      <w:r>
-        <w:t xml:space="preserve">в </w:t>
-      </w:r>
-      <w:proofErr w:type="spellStart"/>
-      <w:r>
-        <w:rPr>
-          <w:lang w:val="en-US"/>
-        </w:rPr>
-        <w:t>bfs</w:t>
-      </w:r>
-      <w:proofErr w:type="spellEnd"/>
-      <w:r>
-        <w:t>’</w:t>
-      </w:r>
-      <w:r>
-        <w:t>ах</w:t>
-      </w:r>
-    </w:p>
-    <w:p>
-      <w:r>
         <w:t xml:space="preserve">Измерить в </w:t>
       </w:r>
       <w:proofErr w:type="spellStart"/>
@@ -302,36 +228,19 @@
       </w:r>
     </w:p>
     <w:p>
-      <w:proofErr w:type="spellStart"/>
-      <w:proofErr w:type="gramStart"/>
+      <w:r>
+        <w:t xml:space="preserve">вынести в файлы только нужное. остальное запечатывать в </w:t>
+      </w:r>
       <w:r>
         <w:rPr>
           <w:lang w:val="en-US"/>
         </w:rPr>
-        <w:t>minimap</w:t>
-      </w:r>
-      <w:proofErr w:type="spellEnd"/>
-      <w:proofErr w:type="gramEnd"/>
-    </w:p>
-    <w:p>
-      <w:r>
-        <w:t xml:space="preserve">Обильно </w:t>
-      </w:r>
-      <w:proofErr w:type="spellStart"/>
-      <w:r>
-        <w:t>залоггировать</w:t>
-      </w:r>
-      <w:proofErr w:type="spellEnd"/>
-      <w:r>
-        <w:t xml:space="preserve"> игру.</w:t>
-      </w:r>
-      <w:r>
-        <w:rPr>
-          <w:noProof/>
-          <w:lang w:eastAsia="ru-RU"/>
-        </w:rPr>
-        <w:t xml:space="preserve"> </w:t>
-      </w:r>
+        <w:t>jar</w:t>
+      </w:r>
+    </w:p>
+    <w:p/>
+    <w:p/>
+    <w:p>
       <w:r>
         <w:t xml:space="preserve">Шрам от укуса, прострелен </w:t>
       </w:r>
@@ -381,17 +290,6 @@
       </w:r>
     </w:p>
     <w:p>
-      <w:r>
-        <w:t xml:space="preserve">Хирург, наркоман, пират, </w:t>
-      </w:r>
-      <w:r>
-        <w:t xml:space="preserve">ниндзя, </w:t>
-      </w:r>
-      <w:r>
-        <w:t>обычный.</w:t>
-      </w:r>
-    </w:p>
-    <w:p>
       <w:proofErr w:type="spellStart"/>
       <w:r>
         <w:t>бафы</w:t>
@@ -403,30 +301,30 @@
     </w:p>
     <w:p>
       <w:r>
+        <w:t>Инфекция появляется, если рану в течение некоторого времени не обработать. Если в течении еще большего, появится сильное заражение, с которым иммунитету сложно бороться</w:t>
+      </w:r>
+    </w:p>
+    <w:p>
+      <w:r>
+        <w:t xml:space="preserve">У продавца почти всегда есть </w:t>
+      </w:r>
+      <w:proofErr w:type="spellStart"/>
+      <w:r>
+        <w:t>хирург.набор</w:t>
+      </w:r>
+      <w:proofErr w:type="spellEnd"/>
+      <w:r>
+        <w:t>.</w:t>
+      </w:r>
+    </w:p>
+    <w:p>
+      <w:proofErr w:type="spellStart"/>
+      <w:r>
         <w:lastRenderedPageBreak/>
-        <w:t>Инфекция появляется, если рану в течение некоторого времени не обработать. Если в течении еще большего, появится сильное заражение, с которым иммунитету сложно бороться</w:t>
-      </w:r>
-    </w:p>
-    <w:p>
-      <w:r>
-        <w:t xml:space="preserve">У продавца почти всегда есть </w:t>
-      </w:r>
-      <w:proofErr w:type="spellStart"/>
-      <w:r>
-        <w:t>хирург.набор</w:t>
+        <w:t>Распарсить</w:t>
       </w:r>
       <w:proofErr w:type="spellEnd"/>
       <w:r>
-        <w:t>.</w:t>
-      </w:r>
-    </w:p>
-    <w:p>
-      <w:proofErr w:type="spellStart"/>
-      <w:r>
-        <w:t>Распарсить</w:t>
-      </w:r>
-      <w:proofErr w:type="spellEnd"/>
-      <w:r>
         <w:t xml:space="preserve"> спрайты из какой-нибудь изометрической игры</w:t>
       </w:r>
       <w:r>
@@ -444,11 +342,6 @@
     </w:p>
     <w:p>
       <w:r>
-        <w:t>Травмироваться можно и от использования инструментов или оружия.</w:t>
-      </w:r>
-    </w:p>
-    <w:p>
-      <w:r>
         <w:t>Навсегда психологические травмы(!)</w:t>
       </w:r>
       <w:r>
@@ -456,33 +349,6 @@
       </w:r>
       <w:r>
         <w:t>Например, при частом непотребстве.</w:t>
-      </w:r>
-    </w:p>
-    <w:p>
-      <w:pPr>
-        <w:rPr>
-          <w:color w:val="00B050"/>
-        </w:rPr>
-      </w:pPr>
-      <w:r>
-        <w:rPr>
-          <w:color w:val="00B050"/>
-        </w:rPr>
-        <w:t>Можно запилить крюк вместо руки и бить им.</w:t>
-      </w:r>
-    </w:p>
-    <w:p>
-      <w:r>
-        <w:t xml:space="preserve">Куча разнообразного. Например, </w:t>
-      </w:r>
-      <w:r>
-        <w:rPr>
-          <w:lang w:val="en-US"/>
-        </w:rPr>
-        <w:t>firearm</w:t>
-      </w:r>
-      <w:r>
-        <w:t>.</w:t>
       </w:r>
     </w:p>
     <w:p>

</xml_diff>

<commit_message>
manipulation AP & bugfixes
</commit_message>
<xml_diff>
--- a/TODO.docx
+++ b/TODO.docx
@@ -33,17 +33,6 @@
     </w:p>
     <w:p>
       <w:r>
-        <w:t>у сытости и у других</w:t>
-      </w:r>
-      <w:r>
-        <w:t xml:space="preserve"> </w:t>
-      </w:r>
-      <w:r>
-        <w:t>пропадает прозрачность</w:t>
-      </w:r>
-    </w:p>
-    <w:p>
-      <w:r>
         <w:t>здоровье считается неверно</w:t>
       </w:r>
       <w:r>
@@ -172,38 +161,8 @@
       </w:r>
     </w:p>
     <w:p>
-      <w:r>
-        <w:t xml:space="preserve">Проверить, что </w:t>
-      </w:r>
-      <w:proofErr w:type="spellStart"/>
-      <w:r>
-        <w:rPr>
-          <w:lang w:val="en-US"/>
-        </w:rPr>
-        <w:t>weaponAP</w:t>
-      </w:r>
-      <w:proofErr w:type="spellEnd"/>
-      <w:r>
-        <w:t xml:space="preserve"> </w:t>
-      </w:r>
-      <w:r>
-        <w:t>работает верно</w:t>
-      </w:r>
-    </w:p>
-    <w:p>
-      <w:r>
-        <w:t xml:space="preserve">Запилить визуализацию </w:t>
-      </w:r>
-      <w:proofErr w:type="spellStart"/>
-      <w:r>
-        <w:rPr>
-          <w:lang w:val="en-US"/>
-        </w:rPr>
-        <w:t>weaponAP</w:t>
-      </w:r>
-      <w:proofErr w:type="spellEnd"/>
-    </w:p>
-    <w:p>
+      <w:bookmarkStart w:id="0" w:name="_GoBack"/>
+      <w:bookmarkEnd w:id="0"/>
       <w:r>
         <w:t xml:space="preserve">Добавить </w:t>
       </w:r>
@@ -443,7 +402,6 @@
       <w:pPr>
         <w:rPr>
           <w:color w:val="BF8F00" w:themeColor="accent4" w:themeShade="BF"/>
-          <w:lang w:val="en-US"/>
         </w:rPr>
       </w:pPr>
       <w:r>
@@ -451,10 +409,34 @@
           <w:color w:val="BF8F00" w:themeColor="accent4" w:themeShade="BF"/>
           <w:lang w:val="en-US"/>
         </w:rPr>
-        <w:t>PRE-ALPHA 1.1 COMPLETED</w:t>
-      </w:r>
-      <w:bookmarkStart w:id="0" w:name="_GoBack"/>
-      <w:bookmarkEnd w:id="0"/>
+        <w:t>PRE</w:t>
+      </w:r>
+      <w:r>
+        <w:rPr>
+          <w:color w:val="BF8F00" w:themeColor="accent4" w:themeShade="BF"/>
+        </w:rPr>
+        <w:t>-</w:t>
+      </w:r>
+      <w:r>
+        <w:rPr>
+          <w:color w:val="BF8F00" w:themeColor="accent4" w:themeShade="BF"/>
+          <w:lang w:val="en-US"/>
+        </w:rPr>
+        <w:t>ALPHA</w:t>
+      </w:r>
+      <w:r>
+        <w:rPr>
+          <w:color w:val="BF8F00" w:themeColor="accent4" w:themeShade="BF"/>
+        </w:rPr>
+        <w:t xml:space="preserve"> 1.1 </w:t>
+      </w:r>
+      <w:r>
+        <w:rPr>
+          <w:color w:val="BF8F00" w:themeColor="accent4" w:themeShade="BF"/>
+          <w:lang w:val="en-US"/>
+        </w:rPr>
+        <w:t>COMPLETED</w:t>
+      </w:r>
     </w:p>
     <w:p>
       <w:r>
@@ -508,134 +490,144 @@
           <w:shd w:val="clear" w:color="auto" w:fill="FFFFFF"/>
           <w:lang w:eastAsia="ru-RU"/>
         </w:rPr>
+        <w:t>Э</w:t>
+      </w:r>
+      <w:r>
+        <w:rPr>
+          <w:rFonts w:eastAsia="Times New Roman" w:cs="Times New Roman"/>
+          <w:b/>
+          <w:color w:val="000000"/>
+          <w:szCs w:val="18"/>
+          <w:shd w:val="clear" w:color="auto" w:fill="FFFFFF"/>
+          <w:lang w:eastAsia="ru-RU"/>
+        </w:rPr>
+        <w:t>тапы</w:t>
+      </w:r>
+      <w:r>
+        <w:rPr>
+          <w:rFonts w:eastAsia="Times New Roman" w:cs="Times New Roman"/>
+          <w:b/>
+          <w:color w:val="000000"/>
+          <w:szCs w:val="18"/>
+          <w:shd w:val="clear" w:color="auto" w:fill="FFFFFF"/>
+          <w:lang w:eastAsia="ru-RU"/>
+        </w:rPr>
+        <w:t xml:space="preserve"> разработки</w:t>
+      </w:r>
+      <w:r>
+        <w:rPr>
+          <w:rFonts w:eastAsia="Times New Roman" w:cs="Times New Roman"/>
+          <w:b/>
+          <w:color w:val="000000"/>
+          <w:szCs w:val="18"/>
+          <w:shd w:val="clear" w:color="auto" w:fill="FFFFFF"/>
+          <w:lang w:eastAsia="ru-RU"/>
+        </w:rPr>
+        <w:t>: </w:t>
+      </w:r>
+    </w:p>
+    <w:p>
+      <w:pPr>
+        <w:spacing w:after="0" w:line="240" w:lineRule="auto"/>
+        <w:rPr>
+          <w:rFonts w:eastAsia="Times New Roman" w:cs="Times New Roman"/>
+          <w:color w:val="000000"/>
+          <w:szCs w:val="18"/>
+          <w:lang w:eastAsia="ru-RU"/>
+        </w:rPr>
+      </w:pPr>
+      <w:proofErr w:type="spellStart"/>
+      <w:r>
+        <w:rPr>
+          <w:rFonts w:eastAsia="Times New Roman" w:cs="Times New Roman"/>
+          <w:color w:val="000000"/>
+          <w:szCs w:val="18"/>
+          <w:shd w:val="clear" w:color="auto" w:fill="FFFFFF"/>
+          <w:lang w:eastAsia="ru-RU"/>
+        </w:rPr>
+        <w:t>pre-alpha</w:t>
+      </w:r>
+      <w:proofErr w:type="spellEnd"/>
+      <w:r>
+        <w:rPr>
+          <w:rFonts w:eastAsia="Times New Roman" w:cs="Times New Roman"/>
+          <w:color w:val="000000"/>
+          <w:szCs w:val="18"/>
+          <w:shd w:val="clear" w:color="auto" w:fill="FFFFFF"/>
+          <w:lang w:eastAsia="ru-RU"/>
+        </w:rPr>
+        <w:t> </w:t>
+      </w:r>
+      <w:r>
+        <w:rPr>
+          <w:rFonts w:eastAsia="Times New Roman" w:cs="Times New Roman"/>
+          <w:color w:val="000000"/>
+          <w:szCs w:val="18"/>
+          <w:lang w:eastAsia="ru-RU"/>
+        </w:rPr>
+        <w:br/>
+      </w:r>
+      <w:r>
+        <w:rPr>
+          <w:rFonts w:eastAsia="Times New Roman" w:cs="Times New Roman"/>
+          <w:color w:val="000000"/>
+          <w:szCs w:val="18"/>
+          <w:shd w:val="clear" w:color="auto" w:fill="FFFFFF"/>
+          <w:lang w:eastAsia="ru-RU"/>
+        </w:rPr>
+        <w:t>1) простой уровень с мобами и автоматами для починки/имплантирования</w:t>
+      </w:r>
+      <w:proofErr w:type="gramStart"/>
+      <w:r>
+        <w:rPr>
+          <w:rFonts w:eastAsia="Times New Roman" w:cs="Times New Roman"/>
+          <w:color w:val="000000"/>
+          <w:szCs w:val="18"/>
+          <w:shd w:val="clear" w:color="auto" w:fill="FFFFFF"/>
+          <w:lang w:eastAsia="ru-RU"/>
+        </w:rPr>
+        <w:t>.</w:t>
+      </w:r>
+      <w:proofErr w:type="gramEnd"/>
+      <w:r>
+        <w:rPr>
+          <w:rFonts w:eastAsia="Times New Roman" w:cs="Times New Roman"/>
+          <w:color w:val="000000"/>
+          <w:szCs w:val="18"/>
+          <w:shd w:val="clear" w:color="auto" w:fill="FFFFFF"/>
+          <w:lang w:eastAsia="ru-RU"/>
+        </w:rPr>
+        <w:t xml:space="preserve"> реализована механика имплантов. пока без распределения энергии. (ИРЭ - интерфейс распределения энергии) </w:t>
+      </w:r>
+      <w:r>
+        <w:rPr>
+          <w:rFonts w:eastAsia="Times New Roman" w:cs="Times New Roman"/>
+          <w:color w:val="000000"/>
+          <w:szCs w:val="18"/>
+          <w:lang w:eastAsia="ru-RU"/>
+        </w:rPr>
+        <w:br/>
+      </w:r>
+      <w:r>
+        <w:rPr>
+          <w:rFonts w:eastAsia="Times New Roman" w:cs="Times New Roman"/>
+          <w:color w:val="000000"/>
+          <w:szCs w:val="18"/>
+          <w:shd w:val="clear" w:color="auto" w:fill="FFFFFF"/>
+          <w:lang w:eastAsia="ru-RU"/>
+        </w:rPr>
+        <w:t xml:space="preserve">2) начало сюжета. просто статические уровни, первая версия системы диалогов, крайне мало </w:t>
+      </w:r>
+      <w:r>
+        <w:rPr>
+          <w:rFonts w:eastAsia="Times New Roman" w:cs="Times New Roman"/>
+          <w:color w:val="000000"/>
+          <w:szCs w:val="18"/>
+          <w:shd w:val="clear" w:color="auto" w:fill="FFFFFF"/>
+          <w:lang w:eastAsia="ru-RU"/>
+        </w:rPr>
         <w:lastRenderedPageBreak/>
-        <w:t>Э</w:t>
-      </w:r>
-      <w:r>
-        <w:rPr>
-          <w:rFonts w:eastAsia="Times New Roman" w:cs="Times New Roman"/>
-          <w:b/>
-          <w:color w:val="000000"/>
-          <w:szCs w:val="18"/>
-          <w:shd w:val="clear" w:color="auto" w:fill="FFFFFF"/>
-          <w:lang w:eastAsia="ru-RU"/>
-        </w:rPr>
-        <w:t>тапы</w:t>
-      </w:r>
-      <w:r>
-        <w:rPr>
-          <w:rFonts w:eastAsia="Times New Roman" w:cs="Times New Roman"/>
-          <w:b/>
-          <w:color w:val="000000"/>
-          <w:szCs w:val="18"/>
-          <w:shd w:val="clear" w:color="auto" w:fill="FFFFFF"/>
-          <w:lang w:eastAsia="ru-RU"/>
-        </w:rPr>
-        <w:t xml:space="preserve"> разработки</w:t>
-      </w:r>
-      <w:r>
-        <w:rPr>
-          <w:rFonts w:eastAsia="Times New Roman" w:cs="Times New Roman"/>
-          <w:b/>
-          <w:color w:val="000000"/>
-          <w:szCs w:val="18"/>
-          <w:shd w:val="clear" w:color="auto" w:fill="FFFFFF"/>
-          <w:lang w:eastAsia="ru-RU"/>
-        </w:rPr>
-        <w:t>: </w:t>
-      </w:r>
-    </w:p>
-    <w:p>
-      <w:pPr>
-        <w:spacing w:after="0" w:line="240" w:lineRule="auto"/>
-        <w:rPr>
-          <w:rFonts w:eastAsia="Times New Roman" w:cs="Times New Roman"/>
-          <w:color w:val="000000"/>
-          <w:szCs w:val="18"/>
-          <w:lang w:eastAsia="ru-RU"/>
-        </w:rPr>
-      </w:pPr>
-      <w:proofErr w:type="spellStart"/>
-      <w:r>
-        <w:rPr>
-          <w:rFonts w:eastAsia="Times New Roman" w:cs="Times New Roman"/>
-          <w:color w:val="000000"/>
-          <w:szCs w:val="18"/>
-          <w:shd w:val="clear" w:color="auto" w:fill="FFFFFF"/>
-          <w:lang w:eastAsia="ru-RU"/>
-        </w:rPr>
-        <w:t>pre-alpha</w:t>
-      </w:r>
-      <w:proofErr w:type="spellEnd"/>
-      <w:r>
-        <w:rPr>
-          <w:rFonts w:eastAsia="Times New Roman" w:cs="Times New Roman"/>
-          <w:color w:val="000000"/>
-          <w:szCs w:val="18"/>
-          <w:shd w:val="clear" w:color="auto" w:fill="FFFFFF"/>
-          <w:lang w:eastAsia="ru-RU"/>
-        </w:rPr>
-        <w:t> </w:t>
-      </w:r>
-      <w:r>
-        <w:rPr>
-          <w:rFonts w:eastAsia="Times New Roman" w:cs="Times New Roman"/>
-          <w:color w:val="000000"/>
-          <w:szCs w:val="18"/>
-          <w:lang w:eastAsia="ru-RU"/>
-        </w:rPr>
-        <w:br/>
-      </w:r>
-      <w:r>
-        <w:rPr>
-          <w:rFonts w:eastAsia="Times New Roman" w:cs="Times New Roman"/>
-          <w:color w:val="000000"/>
-          <w:szCs w:val="18"/>
-          <w:shd w:val="clear" w:color="auto" w:fill="FFFFFF"/>
-          <w:lang w:eastAsia="ru-RU"/>
-        </w:rPr>
-        <w:t>1) простой уровень с мобами и автоматами для починки/имплантирования</w:t>
-      </w:r>
-      <w:proofErr w:type="gramStart"/>
-      <w:r>
-        <w:rPr>
-          <w:rFonts w:eastAsia="Times New Roman" w:cs="Times New Roman"/>
-          <w:color w:val="000000"/>
-          <w:szCs w:val="18"/>
-          <w:shd w:val="clear" w:color="auto" w:fill="FFFFFF"/>
-          <w:lang w:eastAsia="ru-RU"/>
-        </w:rPr>
-        <w:t>.</w:t>
-      </w:r>
-      <w:proofErr w:type="gramEnd"/>
-      <w:r>
-        <w:rPr>
-          <w:rFonts w:eastAsia="Times New Roman" w:cs="Times New Roman"/>
-          <w:color w:val="000000"/>
-          <w:szCs w:val="18"/>
-          <w:shd w:val="clear" w:color="auto" w:fill="FFFFFF"/>
-          <w:lang w:eastAsia="ru-RU"/>
-        </w:rPr>
-        <w:t xml:space="preserve"> реализована механика имплантов. пока без распределения энергии. (ИРЭ - интерфейс распределения энергии) </w:t>
-      </w:r>
-      <w:r>
-        <w:rPr>
-          <w:rFonts w:eastAsia="Times New Roman" w:cs="Times New Roman"/>
-          <w:color w:val="000000"/>
-          <w:szCs w:val="18"/>
-          <w:lang w:eastAsia="ru-RU"/>
-        </w:rPr>
-        <w:br/>
-      </w:r>
-      <w:r>
-        <w:rPr>
-          <w:rFonts w:eastAsia="Times New Roman" w:cs="Times New Roman"/>
-          <w:color w:val="000000"/>
-          <w:szCs w:val="18"/>
-          <w:shd w:val="clear" w:color="auto" w:fill="FFFFFF"/>
-          <w:lang w:eastAsia="ru-RU"/>
-        </w:rPr>
-        <w:t>2) начало сюжета. просто статические уровни, первая версия системы диалогов, крайне мало интерьера (если вообще есть) </w:t>
+        <w:t>интерьера (если вообще есть) </w:t>
       </w:r>
       <w:r>
         <w:rPr>

</xml_diff>

<commit_message>
Different parts & mob loot generation added
</commit_message>
<xml_diff>
--- a/TODO.docx
+++ b/TODO.docx
@@ -39,162 +39,186 @@
         <w:t xml:space="preserve">: </w:t>
       </w:r>
       <w:r>
-        <w:t xml:space="preserve">если у тебя чуть-чуть </w:t>
-      </w:r>
-      <w:proofErr w:type="spellStart"/>
-      <w:r>
-        <w:t>покоцана</w:t>
-      </w:r>
-      <w:proofErr w:type="spellEnd"/>
-      <w:r>
-        <w:t xml:space="preserve"> каждая конечность, то считается, что ты почти мертв</w:t>
-      </w:r>
-    </w:p>
-    <w:p>
-      <w:r>
-        <w:rPr>
-          <w:b/>
-        </w:rPr>
-        <w:t>Мысли</w:t>
-      </w:r>
-      <w:r>
-        <w:rPr>
-          <w:b/>
-        </w:rPr>
-        <w:t>:</w:t>
-      </w:r>
-    </w:p>
-    <w:p>
-      <w:proofErr w:type="gramStart"/>
-      <w:r>
-        <w:t>голод  -</w:t>
-      </w:r>
-      <w:proofErr w:type="gramEnd"/>
-      <w:r>
-        <w:t xml:space="preserve"> это болезнь. от него не сразу смерть, а сначала си</w:t>
-      </w:r>
-      <w:r>
-        <w:t xml:space="preserve">мптомы – головокружение, потеря </w:t>
-      </w:r>
-      <w:r>
-        <w:t>сознания и проч.</w:t>
-      </w:r>
-    </w:p>
-    <w:p>
-      <w:r>
-        <w:t>&lt;</w:t>
-      </w:r>
-      <w:r>
-        <w:t>переработать интерфейс инвентаря</w:t>
-      </w:r>
-      <w:r>
-        <w:t>;</w:t>
-      </w:r>
-      <w:r>
-        <w:t xml:space="preserve"> сделать, чтобы </w:t>
-      </w:r>
-      <w:proofErr w:type="spellStart"/>
-      <w:r>
-        <w:t>лут</w:t>
-      </w:r>
-      <w:proofErr w:type="spellEnd"/>
-      <w:r>
-        <w:t xml:space="preserve"> открывался в отдельном маленьком окошке</w:t>
-      </w:r>
-      <w:r>
-        <w:t>&gt;</w:t>
-      </w:r>
-    </w:p>
-    <w:p>
-      <w:r>
-        <w:t>Травмироваться можно и от использования инструментов или оружия.</w:t>
-      </w:r>
-    </w:p>
-    <w:p>
-      <w:r>
-        <w:t>Мозг отвечает за точность и количество информации.</w:t>
-      </w:r>
-    </w:p>
-    <w:p>
-      <w:r>
-        <w:t>габариты как характеристика для проверки на точность попадания?</w:t>
-      </w:r>
-    </w:p>
-    <w:p>
-      <w:r>
-        <w:t>слепота как болезнь?</w:t>
-      </w:r>
-    </w:p>
-    <w:p>
-      <w:r>
-        <w:t>перелом носа, челюсти?</w:t>
-      </w:r>
-    </w:p>
-    <w:p>
-      <w:r>
-        <w:t>даже одинаковые органы имеют разные характеристики. разный размер, массу, качество и проч. хирург может определять состояние – например, сказать, что у этого легкого такая-то болезнь</w:t>
-      </w:r>
-    </w:p>
-    <w:p>
-      <w:r>
-        <w:rPr>
-          <w:b/>
-          <w:lang w:val="en-US"/>
-        </w:rPr>
-        <w:t>T</w:t>
-      </w:r>
-      <w:r>
-        <w:rPr>
-          <w:b/>
-          <w:lang w:val="en-US"/>
-        </w:rPr>
-        <w:t>ODO</w:t>
-      </w:r>
-      <w:r>
-        <w:rPr>
-          <w:b/>
-        </w:rPr>
-        <w:t>:</w:t>
-      </w:r>
-      <w:r>
-        <w:t xml:space="preserve"> </w:t>
-      </w:r>
-    </w:p>
-    <w:p>
+        <w:t>если у тебя чуть-чуть покоцана каждая конечность, то считается, что ты почти мертв</w:t>
+      </w:r>
+    </w:p>
+    <w:p>
+      <w:r>
+        <w:t xml:space="preserve">до сих пор иногда начинается бой, если мы не видим противника </w:t>
+      </w:r>
+      <w:r>
+        <w:t>[</w:t>
+      </w:r>
+      <w:r>
+        <w:t>протестить, там изи</w:t>
+      </w:r>
       <w:bookmarkStart w:id="0" w:name="_GoBack"/>
       <w:bookmarkEnd w:id="0"/>
       <w:r>
+        <w:t>]</w:t>
+      </w:r>
+    </w:p>
+    <w:p>
+      <w:r>
+        <w:rPr>
+          <w:b/>
+        </w:rPr>
+        <w:t>Мысли</w:t>
+      </w:r>
+      <w:r>
+        <w:rPr>
+          <w:b/>
+        </w:rPr>
+        <w:t>:</w:t>
+      </w:r>
+    </w:p>
+    <w:p>
+      <w:r>
+        <w:t xml:space="preserve">кредитки не </w:t>
+      </w:r>
+      <w:r>
+        <w:t>стакаются. тогда игрок будет носить очень много кредиток и торговать, комбинируя кредитки и теряя остаток средств (т.к. сдачу ему никто не даст. ну, как набором кредиток)</w:t>
+      </w:r>
+    </w:p>
+    <w:p>
+      <w:r>
+        <w:t>голод  - это болезнь. от него не сразу смерть, а сначала си</w:t>
+      </w:r>
+      <w:r>
+        <w:t xml:space="preserve">мптомы – головокружение, потеря </w:t>
+      </w:r>
+      <w:r>
+        <w:t>сознания и проч.</w:t>
+      </w:r>
+    </w:p>
+    <w:p>
+      <w:r>
+        <w:t>&lt;</w:t>
+      </w:r>
+      <w:r>
+        <w:t>переработать интерфейс инвентаря</w:t>
+      </w:r>
+      <w:r>
+        <w:t>;</w:t>
+      </w:r>
+      <w:r>
+        <w:t xml:space="preserve"> сделать, чтобы лут открывался в отдельном маленьком окошке</w:t>
+      </w:r>
+      <w:r>
+        <w:t>&gt;</w:t>
+      </w:r>
+    </w:p>
+    <w:p>
+      <w:r>
+        <w:t>Травмироваться можно и от использования инструментов или оружия.</w:t>
+      </w:r>
+    </w:p>
+    <w:p>
+      <w:r>
+        <w:t>Мозг отвечает за точность и количество информации.</w:t>
+      </w:r>
+    </w:p>
+    <w:p>
+      <w:r>
+        <w:t>габариты как характеристика для проверки на точность попадания?</w:t>
+      </w:r>
+    </w:p>
+    <w:p>
+      <w:r>
+        <w:t>слепота как болезнь?</w:t>
+      </w:r>
+    </w:p>
+    <w:p>
+      <w:r>
+        <w:t>перелом носа, челюсти?</w:t>
+      </w:r>
+    </w:p>
+    <w:p>
+      <w:r>
+        <w:t>даже одинаковые органы имеют разные характеристики. разный размер, массу, качество и проч. хирург может определять состояние – например, сказать, что у этого легкого такая-то болезнь</w:t>
+      </w:r>
+    </w:p>
+    <w:p>
+      <w:r>
+        <w:rPr>
+          <w:b/>
+          <w:lang w:val="en-US"/>
+        </w:rPr>
+        <w:t>T</w:t>
+      </w:r>
+      <w:r>
+        <w:rPr>
+          <w:b/>
+          <w:lang w:val="en-US"/>
+        </w:rPr>
+        <w:t>ODO</w:t>
+      </w:r>
+      <w:r>
+        <w:rPr>
+          <w:b/>
+        </w:rPr>
+        <w:t>:</w:t>
+      </w:r>
+      <w:r>
+        <w:t xml:space="preserve"> </w:t>
+      </w:r>
+    </w:p>
+    <w:p>
+      <w:r>
+        <w:rPr>
+          <w:lang w:val="en-US"/>
+        </w:rPr>
+        <w:t>Rotate</w:t>
+      </w:r>
+      <w:r>
+        <w:t xml:space="preserve"> </w:t>
+      </w:r>
+      <w:r>
+        <w:rPr>
+          <w:lang w:val="en-US"/>
+        </w:rPr>
+        <w:t>left</w:t>
+      </w:r>
+      <w:r>
+        <w:t>/</w:t>
+      </w:r>
+      <w:r>
+        <w:rPr>
+          <w:lang w:val="en-US"/>
+        </w:rPr>
+        <w:t>right</w:t>
+      </w:r>
+      <w:r>
+        <w:t xml:space="preserve"> </w:t>
+      </w:r>
+      <w:r>
+        <w:rPr>
+          <w:lang w:val="en-US"/>
+        </w:rPr>
+        <w:t>leg</w:t>
+      </w:r>
+    </w:p>
+    <w:p>
+      <w:r>
         <w:t xml:space="preserve">Добавить </w:t>
       </w:r>
-      <w:proofErr w:type="spellStart"/>
       <w:r>
         <w:rPr>
           <w:lang w:val="en-US"/>
         </w:rPr>
         <w:t>medicineStation</w:t>
       </w:r>
-      <w:proofErr w:type="spellEnd"/>
       <w:r>
         <w:t xml:space="preserve"> </w:t>
       </w:r>
       <w:r>
-        <w:t xml:space="preserve">с возможностью установки конечности или </w:t>
-      </w:r>
-      <w:proofErr w:type="spellStart"/>
-      <w:r>
-        <w:t>импланта</w:t>
-      </w:r>
-      <w:proofErr w:type="spellEnd"/>
-    </w:p>
-    <w:p>
-      <w:r>
-        <w:t xml:space="preserve">Добавить механических конечностей, имплантов их генерацию и возможность </w:t>
-      </w:r>
-      <w:proofErr w:type="spellStart"/>
-      <w:r>
-        <w:t>ампутирования</w:t>
-      </w:r>
-      <w:proofErr w:type="spellEnd"/>
+        <w:t>с возможностью установки конечности или импланта</w:t>
+      </w:r>
+    </w:p>
+    <w:p>
+      <w:r>
+        <w:t>Добавить механических конечностей, имплантов их генерацию и возможность ампутирования</w:t>
+      </w:r>
     </w:p>
     <w:p>
       <w:pPr>
@@ -212,40 +236,12 @@
         <w:rPr>
           <w:color w:val="7030A0"/>
         </w:rPr>
-        <w:t xml:space="preserve">для </w:t>
-      </w:r>
-      <w:proofErr w:type="spellStart"/>
+        <w:t>для ампутирования конечности нужно холодное режущее оружие, для ампутирования органа - скальпель</w:t>
+      </w:r>
       <w:r>
         <w:rPr>
           <w:color w:val="7030A0"/>
         </w:rPr>
-        <w:t>ампутирования</w:t>
-      </w:r>
-      <w:proofErr w:type="spellEnd"/>
-      <w:r>
-        <w:rPr>
-          <w:color w:val="7030A0"/>
-        </w:rPr>
-        <w:t xml:space="preserve"> конечности нужно холодное режущее оружие, для </w:t>
-      </w:r>
-      <w:proofErr w:type="spellStart"/>
-      <w:r>
-        <w:rPr>
-          <w:color w:val="7030A0"/>
-        </w:rPr>
-        <w:t>ампутирования</w:t>
-      </w:r>
-      <w:proofErr w:type="spellEnd"/>
-      <w:r>
-        <w:rPr>
-          <w:color w:val="7030A0"/>
-        </w:rPr>
-        <w:t xml:space="preserve"> органа - скальпель</w:t>
-      </w:r>
-      <w:r>
-        <w:rPr>
-          <w:color w:val="7030A0"/>
-        </w:rPr>
         <w:t>&gt;</w:t>
       </w:r>
     </w:p>
@@ -253,38 +249,32 @@
       <w:r>
         <w:t xml:space="preserve">Запилить генерацию </w:t>
       </w:r>
-      <w:proofErr w:type="spellStart"/>
       <w:r>
         <w:rPr>
           <w:lang w:val="en-US"/>
         </w:rPr>
         <w:t>repairStation</w:t>
       </w:r>
-      <w:proofErr w:type="spellEnd"/>
       <w:r>
         <w:t xml:space="preserve"> и </w:t>
       </w:r>
-      <w:proofErr w:type="spellStart"/>
       <w:r>
         <w:rPr>
           <w:lang w:val="en-US"/>
         </w:rPr>
         <w:t>medicineStation</w:t>
       </w:r>
-      <w:proofErr w:type="spellEnd"/>
     </w:p>
     <w:p>
       <w:r>
         <w:t xml:space="preserve">Добавить в </w:t>
       </w:r>
-      <w:proofErr w:type="spellStart"/>
       <w:r>
         <w:rPr>
           <w:lang w:val="en-US"/>
         </w:rPr>
         <w:t>repairStation</w:t>
       </w:r>
-      <w:proofErr w:type="spellEnd"/>
       <w:r>
         <w:t xml:space="preserve"> </w:t>
       </w:r>
@@ -322,25 +312,92 @@
         <w:rPr>
           <w:color w:val="BF8F00" w:themeColor="accent4" w:themeShade="BF"/>
         </w:rPr>
+        <w:t xml:space="preserve"> 1 </w:t>
+      </w:r>
+      <w:r>
+        <w:rPr>
+          <w:color w:val="BF8F00" w:themeColor="accent4" w:themeShade="BF"/>
+          <w:lang w:val="en-US"/>
+        </w:rPr>
+        <w:t>COMPLETED</w:t>
+      </w:r>
+    </w:p>
+    <w:p>
+      <w:r>
+        <w:t>добавить описание предметов и склонения русского языка</w:t>
+      </w:r>
+    </w:p>
+    <w:p>
+      <w:r>
+        <w:rPr>
+          <w:lang w:val="en-US"/>
+        </w:rPr>
+        <w:t>coloredText</w:t>
+      </w:r>
+    </w:p>
+    <w:p>
+      <w:r>
+        <w:t xml:space="preserve">сделать </w:t>
+      </w:r>
+      <w:r>
+        <w:rPr>
+          <w:lang w:val="en-US"/>
+        </w:rPr>
+        <w:t>loadScreen</w:t>
+      </w:r>
+    </w:p>
+    <w:p>
+      <w:r>
+        <w:t xml:space="preserve">хоткеи: например, при зажатом </w:t>
+      </w:r>
+      <w:r>
+        <w:rPr>
+          <w:lang w:val="en-US"/>
+        </w:rPr>
+        <w:t>Ctrl</w:t>
+      </w:r>
+      <w:r>
         <w:t xml:space="preserve"> </w:t>
       </w:r>
-      <w:proofErr w:type="gramStart"/>
-      <w:r>
+      <w:r>
+        <w:t>в инвентаре для пика нужно только кликнуть</w:t>
+      </w:r>
+    </w:p>
+    <w:p>
+      <w:pPr>
         <w:rPr>
           <w:color w:val="BF8F00" w:themeColor="accent4" w:themeShade="BF"/>
         </w:rPr>
-        <w:t>1</w:t>
-      </w:r>
-      <w:proofErr w:type="gramEnd"/>
+      </w:pPr>
       <w:r>
         <w:rPr>
           <w:color w:val="BF8F00" w:themeColor="accent4" w:themeShade="BF"/>
-        </w:rPr>
-        <w:t xml:space="preserve"> </w:t>
+          <w:lang w:val="en-US"/>
+        </w:rPr>
+        <w:t>PRE</w:t>
       </w:r>
       <w:r>
         <w:rPr>
           <w:color w:val="BF8F00" w:themeColor="accent4" w:themeShade="BF"/>
+        </w:rPr>
+        <w:t>-</w:t>
+      </w:r>
+      <w:r>
+        <w:rPr>
+          <w:color w:val="BF8F00" w:themeColor="accent4" w:themeShade="BF"/>
+          <w:lang w:val="en-US"/>
+        </w:rPr>
+        <w:t>ALPHA</w:t>
+      </w:r>
+      <w:r>
+        <w:rPr>
+          <w:color w:val="BF8F00" w:themeColor="accent4" w:themeShade="BF"/>
+        </w:rPr>
+        <w:t xml:space="preserve"> 1.1 </w:t>
+      </w:r>
+      <w:r>
+        <w:rPr>
+          <w:color w:val="BF8F00" w:themeColor="accent4" w:themeShade="BF"/>
           <w:lang w:val="en-US"/>
         </w:rPr>
         <w:t>COMPLETED</w:t>
@@ -348,107 +405,7 @@
     </w:p>
     <w:p>
       <w:r>
-        <w:t>добавить описание предметов и склонения русского языка</w:t>
-      </w:r>
-    </w:p>
-    <w:p>
-      <w:proofErr w:type="spellStart"/>
-      <w:proofErr w:type="gramStart"/>
-      <w:r>
-        <w:rPr>
-          <w:lang w:val="en-US"/>
-        </w:rPr>
-        <w:t>coloredText</w:t>
-      </w:r>
-      <w:proofErr w:type="spellEnd"/>
-      <w:proofErr w:type="gramEnd"/>
-    </w:p>
-    <w:p>
-      <w:r>
-        <w:t xml:space="preserve">сделать </w:t>
-      </w:r>
-      <w:proofErr w:type="spellStart"/>
-      <w:r>
-        <w:rPr>
-          <w:lang w:val="en-US"/>
-        </w:rPr>
-        <w:t>loadScreen</w:t>
-      </w:r>
-      <w:proofErr w:type="spellEnd"/>
-    </w:p>
-    <w:p>
-      <w:proofErr w:type="spellStart"/>
-      <w:r>
-        <w:t>хоткеи</w:t>
-      </w:r>
-      <w:proofErr w:type="spellEnd"/>
-      <w:r>
-        <w:t xml:space="preserve">: например, при зажатом </w:t>
-      </w:r>
-      <w:r>
-        <w:rPr>
-          <w:lang w:val="en-US"/>
-        </w:rPr>
-        <w:t>Ctrl</w:t>
-      </w:r>
-      <w:r>
-        <w:t xml:space="preserve"> </w:t>
-      </w:r>
-      <w:r>
-        <w:t>в инвентаре для пика нужно только кликнуть</w:t>
-      </w:r>
-    </w:p>
-    <w:p>
-      <w:pPr>
-        <w:rPr>
-          <w:color w:val="BF8F00" w:themeColor="accent4" w:themeShade="BF"/>
-        </w:rPr>
-      </w:pPr>
-      <w:r>
-        <w:rPr>
-          <w:color w:val="BF8F00" w:themeColor="accent4" w:themeShade="BF"/>
-          <w:lang w:val="en-US"/>
-        </w:rPr>
-        <w:t>PRE</w:t>
-      </w:r>
-      <w:r>
-        <w:rPr>
-          <w:color w:val="BF8F00" w:themeColor="accent4" w:themeShade="BF"/>
-        </w:rPr>
-        <w:t>-</w:t>
-      </w:r>
-      <w:r>
-        <w:rPr>
-          <w:color w:val="BF8F00" w:themeColor="accent4" w:themeShade="BF"/>
-          <w:lang w:val="en-US"/>
-        </w:rPr>
-        <w:t>ALPHA</w:t>
-      </w:r>
-      <w:r>
-        <w:rPr>
-          <w:color w:val="BF8F00" w:themeColor="accent4" w:themeShade="BF"/>
-        </w:rPr>
-        <w:t xml:space="preserve"> 1.1 </w:t>
-      </w:r>
-      <w:r>
-        <w:rPr>
-          <w:color w:val="BF8F00" w:themeColor="accent4" w:themeShade="BF"/>
-          <w:lang w:val="en-US"/>
-        </w:rPr>
-        <w:t>COMPLETED</w:t>
-      </w:r>
-    </w:p>
-    <w:p>
-      <w:r>
-        <w:t xml:space="preserve">Измерить в </w:t>
-      </w:r>
-      <w:proofErr w:type="spellStart"/>
-      <w:r>
-        <w:t>мс</w:t>
-      </w:r>
-      <w:proofErr w:type="spellEnd"/>
-      <w:r>
-        <w:t xml:space="preserve"> каждый этап создания </w:t>
+        <w:t xml:space="preserve">Измерить в мс каждый этап создания </w:t>
       </w:r>
       <w:r>
         <w:rPr>
@@ -462,6 +419,7 @@
     </w:p>
     <w:p>
       <w:r>
+        <w:lastRenderedPageBreak/>
         <w:t xml:space="preserve">вынести в файлы только нужное. остальное запечатывать в </w:t>
       </w:r>
       <w:r>
@@ -472,6 +430,17 @@
       </w:r>
     </w:p>
     <w:p>
+      <w:r>
+        <w:t xml:space="preserve">перерисовать </w:t>
+      </w:r>
+      <w:r>
+        <w:rPr>
+          <w:lang w:val="en-US"/>
+        </w:rPr>
+        <w:t>machete</w:t>
+      </w:r>
+    </w:p>
+    <w:p>
       <w:pPr>
         <w:spacing w:after="0" w:line="240" w:lineRule="auto"/>
         <w:rPr>
@@ -536,7 +505,6 @@
           <w:lang w:eastAsia="ru-RU"/>
         </w:rPr>
       </w:pPr>
-      <w:proofErr w:type="spellStart"/>
       <w:r>
         <w:rPr>
           <w:rFonts w:eastAsia="Times New Roman" w:cs="Times New Roman"/>
@@ -545,9 +513,17 @@
           <w:shd w:val="clear" w:color="auto" w:fill="FFFFFF"/>
           <w:lang w:eastAsia="ru-RU"/>
         </w:rPr>
-        <w:t>pre-alpha</w:t>
-      </w:r>
-      <w:proofErr w:type="spellEnd"/>
+        <w:t>pre-alpha </w:t>
+      </w:r>
+      <w:r>
+        <w:rPr>
+          <w:rFonts w:eastAsia="Times New Roman" w:cs="Times New Roman"/>
+          <w:color w:val="000000"/>
+          <w:szCs w:val="18"/>
+          <w:lang w:eastAsia="ru-RU"/>
+        </w:rPr>
+        <w:br/>
+      </w:r>
       <w:r>
         <w:rPr>
           <w:rFonts w:eastAsia="Times New Roman" w:cs="Times New Roman"/>
@@ -556,7 +532,7 @@
           <w:shd w:val="clear" w:color="auto" w:fill="FFFFFF"/>
           <w:lang w:eastAsia="ru-RU"/>
         </w:rPr>
-        <w:t> </w:t>
+        <w:t>1) простой уровень с мобами и автоматами для починки/имплантирования. реализована механика имплантов. пока без распределения энергии. (ИРЭ - интерфейс распределения энергии) </w:t>
       </w:r>
       <w:r>
         <w:rPr>
@@ -575,9 +551,17 @@
           <w:shd w:val="clear" w:color="auto" w:fill="FFFFFF"/>
           <w:lang w:eastAsia="ru-RU"/>
         </w:rPr>
-        <w:t>1) простой уровень с мобами и автоматами для починки/имплантирования</w:t>
-      </w:r>
-      <w:proofErr w:type="gramStart"/>
+        <w:t>2) начало сюжета. просто статические уровни, первая версия системы диалогов, крайне мало интерьера (если вообще есть) </w:t>
+      </w:r>
+      <w:r>
+        <w:rPr>
+          <w:rFonts w:eastAsia="Times New Roman" w:cs="Times New Roman"/>
+          <w:color w:val="000000"/>
+          <w:szCs w:val="18"/>
+          <w:lang w:eastAsia="ru-RU"/>
+        </w:rPr>
+        <w:br/>
+      </w:r>
       <w:r>
         <w:rPr>
           <w:rFonts w:eastAsia="Times New Roman" w:cs="Times New Roman"/>
@@ -586,9 +570,17 @@
           <w:shd w:val="clear" w:color="auto" w:fill="FFFFFF"/>
           <w:lang w:eastAsia="ru-RU"/>
         </w:rPr>
-        <w:t>.</w:t>
-      </w:r>
-      <w:proofErr w:type="gramEnd"/>
+        <w:t>3) первая версия интерфейса и интерфейса ИРЭ. </w:t>
+      </w:r>
+      <w:r>
+        <w:rPr>
+          <w:rFonts w:eastAsia="Times New Roman" w:cs="Times New Roman"/>
+          <w:color w:val="000000"/>
+          <w:szCs w:val="18"/>
+          <w:lang w:eastAsia="ru-RU"/>
+        </w:rPr>
+        <w:br/>
+      </w:r>
       <w:r>
         <w:rPr>
           <w:rFonts w:eastAsia="Times New Roman" w:cs="Times New Roman"/>
@@ -597,97 +589,7 @@
           <w:shd w:val="clear" w:color="auto" w:fill="FFFFFF"/>
           <w:lang w:eastAsia="ru-RU"/>
         </w:rPr>
-        <w:t xml:space="preserve"> реализована механика имплантов. пока без распределения энергии. (ИРЭ - интерфейс распределения энергии) </w:t>
-      </w:r>
-      <w:r>
-        <w:rPr>
-          <w:rFonts w:eastAsia="Times New Roman" w:cs="Times New Roman"/>
-          <w:color w:val="000000"/>
-          <w:szCs w:val="18"/>
-          <w:lang w:eastAsia="ru-RU"/>
-        </w:rPr>
-        <w:br/>
-      </w:r>
-      <w:r>
-        <w:rPr>
-          <w:rFonts w:eastAsia="Times New Roman" w:cs="Times New Roman"/>
-          <w:color w:val="000000"/>
-          <w:szCs w:val="18"/>
-          <w:shd w:val="clear" w:color="auto" w:fill="FFFFFF"/>
-          <w:lang w:eastAsia="ru-RU"/>
-        </w:rPr>
-        <w:t xml:space="preserve">2) начало сюжета. просто статические уровни, первая версия системы диалогов, крайне мало </w:t>
-      </w:r>
-      <w:r>
-        <w:rPr>
-          <w:rFonts w:eastAsia="Times New Roman" w:cs="Times New Roman"/>
-          <w:color w:val="000000"/>
-          <w:szCs w:val="18"/>
-          <w:shd w:val="clear" w:color="auto" w:fill="FFFFFF"/>
-          <w:lang w:eastAsia="ru-RU"/>
-        </w:rPr>
-        <w:lastRenderedPageBreak/>
-        <w:t>интерьера (если вообще есть) </w:t>
-      </w:r>
-      <w:r>
-        <w:rPr>
-          <w:rFonts w:eastAsia="Times New Roman" w:cs="Times New Roman"/>
-          <w:color w:val="000000"/>
-          <w:szCs w:val="18"/>
-          <w:lang w:eastAsia="ru-RU"/>
-        </w:rPr>
-        <w:br/>
-      </w:r>
-      <w:r>
-        <w:rPr>
-          <w:rFonts w:eastAsia="Times New Roman" w:cs="Times New Roman"/>
-          <w:color w:val="000000"/>
-          <w:szCs w:val="18"/>
-          <w:shd w:val="clear" w:color="auto" w:fill="FFFFFF"/>
-          <w:lang w:eastAsia="ru-RU"/>
-        </w:rPr>
-        <w:t>3) первая версия интерфейса и интерфейса ИРЭ. </w:t>
-      </w:r>
-      <w:r>
-        <w:rPr>
-          <w:rFonts w:eastAsia="Times New Roman" w:cs="Times New Roman"/>
-          <w:color w:val="000000"/>
-          <w:szCs w:val="18"/>
-          <w:lang w:eastAsia="ru-RU"/>
-        </w:rPr>
-        <w:br/>
-      </w:r>
-      <w:r>
-        <w:rPr>
-          <w:rFonts w:eastAsia="Times New Roman" w:cs="Times New Roman"/>
-          <w:color w:val="000000"/>
-          <w:szCs w:val="18"/>
-          <w:shd w:val="clear" w:color="auto" w:fill="FFFFFF"/>
-          <w:lang w:eastAsia="ru-RU"/>
-        </w:rPr>
-        <w:t xml:space="preserve">4) делаем все </w:t>
-      </w:r>
-      <w:proofErr w:type="spellStart"/>
-      <w:r>
-        <w:rPr>
-          <w:rFonts w:eastAsia="Times New Roman" w:cs="Times New Roman"/>
-          <w:color w:val="000000"/>
-          <w:szCs w:val="18"/>
-          <w:shd w:val="clear" w:color="auto" w:fill="FFFFFF"/>
-          <w:lang w:eastAsia="ru-RU"/>
-        </w:rPr>
-        <w:t>играбельным</w:t>
-      </w:r>
-      <w:proofErr w:type="spellEnd"/>
-      <w:r>
-        <w:rPr>
-          <w:rFonts w:eastAsia="Times New Roman" w:cs="Times New Roman"/>
-          <w:color w:val="000000"/>
-          <w:szCs w:val="18"/>
-          <w:shd w:val="clear" w:color="auto" w:fill="FFFFFF"/>
-          <w:lang w:eastAsia="ru-RU"/>
-        </w:rPr>
-        <w:t>. самые необходимые правки баланса, больше элементов интерьера. </w:t>
+        <w:t>4) делаем все играбельным. самые необходимые правки баланса, больше элементов интерьера. </w:t>
       </w:r>
       <w:r>
         <w:rPr>
@@ -720,25 +622,14 @@
           <w:lang w:eastAsia="ru-RU"/>
         </w:rPr>
       </w:pPr>
-      <w:proofErr w:type="spellStart"/>
-      <w:r>
-        <w:rPr>
-          <w:rFonts w:eastAsia="Times New Roman" w:cs="Times New Roman"/>
-          <w:color w:val="000000"/>
-          <w:szCs w:val="18"/>
-          <w:lang w:eastAsia="ru-RU"/>
-        </w:rPr>
-        <w:t>alpha</w:t>
-      </w:r>
-      <w:proofErr w:type="spellEnd"/>
-      <w:r>
-        <w:rPr>
-          <w:rFonts w:eastAsia="Times New Roman" w:cs="Times New Roman"/>
-          <w:color w:val="000000"/>
-          <w:szCs w:val="18"/>
-          <w:lang w:eastAsia="ru-RU"/>
-        </w:rPr>
-        <w:t> </w:t>
+      <w:r>
+        <w:rPr>
+          <w:rFonts w:eastAsia="Times New Roman" w:cs="Times New Roman"/>
+          <w:color w:val="000000"/>
+          <w:szCs w:val="18"/>
+          <w:lang w:eastAsia="ru-RU"/>
+        </w:rPr>
+        <w:t>alpha </w:t>
       </w:r>
       <w:r>
         <w:rPr>
@@ -748,47 +639,7 @@
           <w:lang w:eastAsia="ru-RU"/>
         </w:rPr>
         <w:br/>
-        <w:t>6) чуть дальше сюжет</w:t>
-      </w:r>
-      <w:proofErr w:type="gramStart"/>
-      <w:r>
-        <w:rPr>
-          <w:rFonts w:eastAsia="Times New Roman" w:cs="Times New Roman"/>
-          <w:color w:val="000000"/>
-          <w:szCs w:val="18"/>
-          <w:lang w:eastAsia="ru-RU"/>
-        </w:rPr>
-        <w:t>.</w:t>
-      </w:r>
-      <w:proofErr w:type="gramEnd"/>
-      <w:r>
-        <w:rPr>
-          <w:rFonts w:eastAsia="Times New Roman" w:cs="Times New Roman"/>
-          <w:color w:val="000000"/>
-          <w:szCs w:val="18"/>
-          <w:lang w:eastAsia="ru-RU"/>
-        </w:rPr>
-        <w:t xml:space="preserve"> когда я говорю сюжет, я имею ввиду только каркас уровней и ключевых </w:t>
-      </w:r>
-      <w:proofErr w:type="spellStart"/>
-      <w:r>
-        <w:rPr>
-          <w:rFonts w:eastAsia="Times New Roman" w:cs="Times New Roman"/>
-          <w:color w:val="000000"/>
-          <w:szCs w:val="18"/>
-          <w:lang w:eastAsia="ru-RU"/>
-        </w:rPr>
-        <w:t>песонажей</w:t>
-      </w:r>
-      <w:proofErr w:type="spellEnd"/>
-      <w:r>
-        <w:rPr>
-          <w:rFonts w:eastAsia="Times New Roman" w:cs="Times New Roman"/>
-          <w:color w:val="000000"/>
-          <w:szCs w:val="18"/>
-          <w:lang w:eastAsia="ru-RU"/>
-        </w:rPr>
-        <w:t>. </w:t>
+        <w:t>6) чуть дальше сюжет. когда я говорю сюжет, я имею ввиду только каркас уровней и ключевых песонажей. </w:t>
       </w:r>
       <w:r>
         <w:rPr>
@@ -834,31 +685,19 @@
       <w:r>
         <w:t xml:space="preserve">Для действий с предметами из инвентаря учитывается </w:t>
       </w:r>
-      <w:proofErr w:type="spellStart"/>
-      <w:proofErr w:type="gramStart"/>
       <w:r>
         <w:rPr>
           <w:lang w:val="en-US"/>
         </w:rPr>
         <w:t>getManipulation</w:t>
       </w:r>
-      <w:proofErr w:type="spellEnd"/>
-      <w:r>
-        <w:t>(</w:t>
-      </w:r>
-      <w:proofErr w:type="gramEnd"/>
-      <w:r>
-        <w:t>)</w:t>
-      </w:r>
-    </w:p>
-    <w:p>
-      <w:proofErr w:type="spellStart"/>
-      <w:r>
-        <w:t>бафы</w:t>
-      </w:r>
-      <w:proofErr w:type="spellEnd"/>
-      <w:r>
-        <w:t>, генерация уровней, генерация мобов, торговец, торговая лавка.</w:t>
+      <w:r>
+        <w:t>()</w:t>
+      </w:r>
+    </w:p>
+    <w:p>
+      <w:r>
+        <w:t>бафы, генерация уровней, генерация мобов, торговец, торговая лавка.</w:t>
       </w:r>
     </w:p>
     <w:p>
@@ -868,25 +707,12 @@
     </w:p>
     <w:p>
       <w:r>
-        <w:t xml:space="preserve">У продавца почти всегда есть </w:t>
-      </w:r>
-      <w:proofErr w:type="spellStart"/>
-      <w:r>
-        <w:t>хирург.набор</w:t>
-      </w:r>
-      <w:proofErr w:type="spellEnd"/>
-      <w:r>
-        <w:t>.</w:t>
-      </w:r>
-    </w:p>
-    <w:p>
-      <w:proofErr w:type="spellStart"/>
-      <w:r>
-        <w:t>Распарсить</w:t>
-      </w:r>
-      <w:proofErr w:type="spellEnd"/>
-      <w:r>
-        <w:t xml:space="preserve"> спрайты из какой-нибудь изометрической игры</w:t>
+        <w:t>У продавца почти всегда есть хирург.набор.</w:t>
+      </w:r>
+    </w:p>
+    <w:p>
+      <w:r>
+        <w:t>Распарсить спрайты из какой-нибудь изометрической игры</w:t>
       </w:r>
       <w:r>
         <w:t xml:space="preserve">. Проще скачать по запросу </w:t>
@@ -920,28 +746,7 @@
         <w:t xml:space="preserve">: </w:t>
       </w:r>
       <w:r>
-        <w:t xml:space="preserve">карта(?), слева </w:t>
-      </w:r>
-      <w:proofErr w:type="spellStart"/>
-      <w:r>
-        <w:t>мед.информация</w:t>
-      </w:r>
-      <w:proofErr w:type="spellEnd"/>
-      <w:r>
-        <w:t xml:space="preserve">, над ней </w:t>
-      </w:r>
-      <w:proofErr w:type="spellStart"/>
-      <w:proofErr w:type="gramStart"/>
-      <w:r>
-        <w:t>бафы</w:t>
-      </w:r>
-      <w:proofErr w:type="spellEnd"/>
-      <w:r>
-        <w:t>(</w:t>
-      </w:r>
-      <w:proofErr w:type="gramEnd"/>
-      <w:r>
-        <w:t xml:space="preserve">болезни, проч.), снизу значок инвентаря, рядом слот оружия, рядом кнопка </w:t>
+        <w:t xml:space="preserve">карта(?), слева мед.информация, над ней бафы(болезни, проч.), снизу значок инвентаря, рядом слот оружия, рядом кнопка </w:t>
       </w:r>
       <w:r>
         <w:t>“</w:t>
@@ -959,11 +764,7 @@
         <w:t>“</w:t>
       </w:r>
       <w:r>
-        <w:t>Защита(блок</w:t>
-      </w:r>
-      <w:proofErr w:type="gramStart"/>
-      <w:r>
-        <w:t>)</w:t>
+        <w:t>Защита(блок)</w:t>
       </w:r>
       <w:r>
         <w:t>”</w:t>
@@ -972,11 +773,7 @@
         <w:br/>
       </w:r>
       <w:r>
-        <w:t>Сверху</w:t>
-      </w:r>
-      <w:proofErr w:type="gramEnd"/>
-      <w:r>
-        <w:t xml:space="preserve"> надпись </w:t>
+        <w:t xml:space="preserve">Сверху надпись </w:t>
       </w:r>
       <w:r>
         <w:t>“</w:t>
@@ -1002,15 +799,7 @@
     </w:p>
     <w:p>
       <w:r>
-        <w:t xml:space="preserve">Мобов желательно </w:t>
-      </w:r>
-      <w:proofErr w:type="spellStart"/>
-      <w:r>
-        <w:t>аттачить</w:t>
-      </w:r>
-      <w:proofErr w:type="spellEnd"/>
-      <w:r>
-        <w:t xml:space="preserve"> не просто поверх, а в какое-то место, чтобы сверху их накрывали прозрачные стены.</w:t>
+        <w:t>Мобов желательно аттачить не просто поверх, а в какое-то место, чтобы сверху их накрывали прозрачные стены.</w:t>
       </w:r>
     </w:p>
     <w:p/>

</xml_diff>